<commit_message>
overworked doc about project perske
</commit_message>
<xml_diff>
--- a/Dokumentation/Stand Oster/BayerPatternVearbeitung/Übersicht Perske Project.docx
+++ b/Dokumentation/Stand Oster/BayerPatternVearbeitung/Übersicht Perske Project.docx
@@ -6,6 +6,158 @@
       <w:pPr>
         <w:pStyle w:val="berschrift1"/>
       </w:pPr>
+      <w:r>
+        <w:rPr>
+          <w:noProof/>
+        </w:rPr>
+        <mc:AlternateContent>
+          <mc:Choice Requires="wps">
+            <w:drawing>
+              <wp:anchor distT="0" distB="0" distL="114300" distR="114300" simplePos="0" relativeHeight="251665408" behindDoc="0" locked="0" layoutInCell="1" allowOverlap="1" wp14:anchorId="6C47A92E" wp14:editId="6B2C399A">
+                <wp:simplePos x="0" y="0"/>
+                <wp:positionH relativeFrom="column">
+                  <wp:posOffset>967105</wp:posOffset>
+                </wp:positionH>
+                <wp:positionV relativeFrom="paragraph">
+                  <wp:posOffset>3795395</wp:posOffset>
+                </wp:positionV>
+                <wp:extent cx="3825240" cy="635"/>
+                <wp:effectExtent l="0" t="0" r="0" b="0"/>
+                <wp:wrapTopAndBottom/>
+                <wp:docPr id="7" name="Textfeld 7"/>
+                <wp:cNvGraphicFramePr/>
+                <a:graphic xmlns:a="http://schemas.openxmlformats.org/drawingml/2006/main">
+                  <a:graphicData uri="http://schemas.microsoft.com/office/word/2010/wordprocessingShape">
+                    <wps:wsp>
+                      <wps:cNvSpPr txBox="1"/>
+                      <wps:spPr>
+                        <a:xfrm>
+                          <a:off x="0" y="0"/>
+                          <a:ext cx="3825240" cy="635"/>
+                        </a:xfrm>
+                        <a:prstGeom prst="rect">
+                          <a:avLst/>
+                        </a:prstGeom>
+                        <a:solidFill>
+                          <a:prstClr val="white"/>
+                        </a:solidFill>
+                        <a:ln>
+                          <a:noFill/>
+                        </a:ln>
+                      </wps:spPr>
+                      <wps:txbx>
+                        <w:txbxContent>
+                          <w:p>
+                            <w:pPr>
+                              <w:pStyle w:val="Beschriftung"/>
+                              <w:rPr>
+                                <w:noProof/>
+                              </w:rPr>
+                            </w:pPr>
+                            <w:r>
+                              <w:t xml:space="preserve">Abbildung </w:t>
+                            </w:r>
+                            <w:proofErr w:type="spellStart"/>
+                            <w:r>
+                              <w:t>SDRAM_Pixelbuffer</w:t>
+                            </w:r>
+                            <w:proofErr w:type="spellEnd"/>
+                            <w:r>
+                              <w:t xml:space="preserve"> </w:t>
+                            </w:r>
+                            <w:r>
+                              <w:fldChar w:fldCharType="begin"/>
+                            </w:r>
+                            <w:r>
+                              <w:instrText xml:space="preserve"> SEQ Abbildung_SDRAM_Pixelbuffer \* ARABIC </w:instrText>
+                            </w:r>
+                            <w:r>
+                              <w:fldChar w:fldCharType="separate"/>
+                            </w:r>
+                            <w:r>
+                              <w:rPr>
+                                <w:noProof/>
+                              </w:rPr>
+                              <w:t>1</w:t>
+                            </w:r>
+                            <w:r>
+                              <w:fldChar w:fldCharType="end"/>
+                            </w:r>
+                            <w:r>
+                              <w:t>:  Blockschaltbild</w:t>
+                            </w:r>
+                          </w:p>
+                        </w:txbxContent>
+                      </wps:txbx>
+                      <wps:bodyPr rot="0" spcFirstLastPara="0" vertOverflow="overflow" horzOverflow="overflow" vert="horz" wrap="square" lIns="0" tIns="0" rIns="0" bIns="0" numCol="1" spcCol="0" rtlCol="0" fromWordArt="0" anchor="t" anchorCtr="0" forceAA="0" compatLnSpc="1">
+                        <a:prstTxWarp prst="textNoShape">
+                          <a:avLst/>
+                        </a:prstTxWarp>
+                        <a:spAutoFit/>
+                      </wps:bodyPr>
+                    </wps:wsp>
+                  </a:graphicData>
+                </a:graphic>
+              </wp:anchor>
+            </w:drawing>
+          </mc:Choice>
+          <mc:Fallback>
+            <w:pict>
+              <v:shapetype w14:anchorId="6C47A92E" id="_x0000_t202" coordsize="21600,21600" o:spt="202" path="m,l,21600r21600,l21600,xe">
+                <v:stroke joinstyle="miter"/>
+                <v:path gradientshapeok="t" o:connecttype="rect"/>
+              </v:shapetype>
+              <v:shape id="Textfeld 7" o:spid="_x0000_s1026" type="#_x0000_t202" style="position:absolute;margin-left:76.15pt;margin-top:298.85pt;width:301.2pt;height:.05pt;z-index:251665408;visibility:visible;mso-wrap-style:square;mso-wrap-distance-left:9pt;mso-wrap-distance-top:0;mso-wrap-distance-right:9pt;mso-wrap-distance-bottom:0;mso-position-horizontal:absolute;mso-position-horizontal-relative:text;mso-position-vertical:absolute;mso-position-vertical-relative:text;v-text-anchor:top" o:gfxdata="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" stroked="f">
+                <v:textbox style="mso-fit-shape-to-text:t" inset="0,0,0,0">
+                  <w:txbxContent>
+                    <w:p>
+                      <w:pPr>
+                        <w:pStyle w:val="Beschriftung"/>
+                        <w:rPr>
+                          <w:noProof/>
+                        </w:rPr>
+                      </w:pPr>
+                      <w:r>
+                        <w:t xml:space="preserve">Abbildung </w:t>
+                      </w:r>
+                      <w:proofErr w:type="spellStart"/>
+                      <w:r>
+                        <w:t>SDRAM_Pixelbuffer</w:t>
+                      </w:r>
+                      <w:proofErr w:type="spellEnd"/>
+                      <w:r>
+                        <w:t xml:space="preserve"> </w:t>
+                      </w:r>
+                      <w:r>
+                        <w:fldChar w:fldCharType="begin"/>
+                      </w:r>
+                      <w:r>
+                        <w:instrText xml:space="preserve"> SEQ Abbildung_SDRAM_Pixelbuffer \* ARABIC </w:instrText>
+                      </w:r>
+                      <w:r>
+                        <w:fldChar w:fldCharType="separate"/>
+                      </w:r>
+                      <w:r>
+                        <w:rPr>
+                          <w:noProof/>
+                        </w:rPr>
+                        <w:t>1</w:t>
+                      </w:r>
+                      <w:r>
+                        <w:fldChar w:fldCharType="end"/>
+                      </w:r>
+                      <w:r>
+                        <w:t>:  Blockschaltbild</w:t>
+                      </w:r>
+                    </w:p>
+                  </w:txbxContent>
+                </v:textbox>
+                <w10:wrap type="topAndBottom"/>
+              </v:shape>
+            </w:pict>
+          </mc:Fallback>
+        </mc:AlternateContent>
+      </w:r>
       <w:r>
         <w:rPr>
           <w:noProof/>
@@ -70,8 +222,13 @@
         </w:drawing>
       </w:r>
       <w:r>
-        <w:t>Modul: SDRAM_Pixelbuffer</w:t>
-      </w:r>
+        <w:t xml:space="preserve">Modul: </w:t>
+      </w:r>
+      <w:proofErr w:type="spellStart"/>
+      <w:r>
+        <w:t>SDRAM_Pixelbuffer</w:t>
+      </w:r>
+      <w:proofErr w:type="spellEnd"/>
     </w:p>
     <w:p>
       <w:pPr>
@@ -94,17 +251,175 @@
         <w:rPr>
           <w:noProof/>
         </w:rPr>
+        <mc:AlternateContent>
+          <mc:Choice Requires="wps">
+            <w:drawing>
+              <wp:anchor distT="0" distB="0" distL="114300" distR="114300" simplePos="0" relativeHeight="251667456" behindDoc="0" locked="0" layoutInCell="1" allowOverlap="1" wp14:anchorId="77E7FBBE" wp14:editId="54844D2F">
+                <wp:simplePos x="0" y="0"/>
+                <wp:positionH relativeFrom="column">
+                  <wp:posOffset>102235</wp:posOffset>
+                </wp:positionH>
+                <wp:positionV relativeFrom="paragraph">
+                  <wp:posOffset>3537585</wp:posOffset>
+                </wp:positionV>
+                <wp:extent cx="5371465" cy="635"/>
+                <wp:effectExtent l="0" t="0" r="0" b="0"/>
+                <wp:wrapTopAndBottom/>
+                <wp:docPr id="8" name="Textfeld 8"/>
+                <wp:cNvGraphicFramePr/>
+                <a:graphic xmlns:a="http://schemas.openxmlformats.org/drawingml/2006/main">
+                  <a:graphicData uri="http://schemas.microsoft.com/office/word/2010/wordprocessingShape">
+                    <wps:wsp>
+                      <wps:cNvSpPr txBox="1"/>
+                      <wps:spPr>
+                        <a:xfrm>
+                          <a:off x="0" y="0"/>
+                          <a:ext cx="5371465" cy="635"/>
+                        </a:xfrm>
+                        <a:prstGeom prst="rect">
+                          <a:avLst/>
+                        </a:prstGeom>
+                        <a:solidFill>
+                          <a:prstClr val="white"/>
+                        </a:solidFill>
+                        <a:ln>
+                          <a:noFill/>
+                        </a:ln>
+                      </wps:spPr>
+                      <wps:txbx>
+                        <w:txbxContent>
+                          <w:p>
+                            <w:pPr>
+                              <w:pStyle w:val="Beschriftung"/>
+                              <w:rPr>
+                                <w:noProof/>
+                              </w:rPr>
+                            </w:pPr>
+                            <w:r>
+                              <w:t xml:space="preserve">Abbildung </w:t>
+                            </w:r>
+                            <w:proofErr w:type="spellStart"/>
+                            <w:r>
+                              <w:t>SDRAM_Pixelbuffer</w:t>
+                            </w:r>
+                            <w:proofErr w:type="spellEnd"/>
+                            <w:r>
+                              <w:t xml:space="preserve"> </w:t>
+                            </w:r>
+                            <w:r>
+                              <w:fldChar w:fldCharType="begin"/>
+                            </w:r>
+                            <w:r>
+                              <w:instrText xml:space="preserve"> SEQ Abbildung_SDRAM_Pixelbuffer \* ARABIC </w:instrText>
+                            </w:r>
+                            <w:r>
+                              <w:fldChar w:fldCharType="separate"/>
+                            </w:r>
+                            <w:r>
+                              <w:rPr>
+                                <w:noProof/>
+                              </w:rPr>
+                              <w:t>2</w:t>
+                            </w:r>
+                            <w:r>
+                              <w:fldChar w:fldCharType="end"/>
+                            </w:r>
+                            <w:r>
+                              <w:t xml:space="preserve">: Schaubild Funktionsweise </w:t>
+                            </w:r>
+                            <w:proofErr w:type="spellStart"/>
+                            <w:r>
+                              <w:t>Pixelbuffer</w:t>
+                            </w:r>
+                            <w:proofErr w:type="spellEnd"/>
+                          </w:p>
+                        </w:txbxContent>
+                      </wps:txbx>
+                      <wps:bodyPr rot="0" spcFirstLastPara="0" vertOverflow="overflow" horzOverflow="overflow" vert="horz" wrap="square" lIns="0" tIns="0" rIns="0" bIns="0" numCol="1" spcCol="0" rtlCol="0" fromWordArt="0" anchor="t" anchorCtr="0" forceAA="0" compatLnSpc="1">
+                        <a:prstTxWarp prst="textNoShape">
+                          <a:avLst/>
+                        </a:prstTxWarp>
+                        <a:spAutoFit/>
+                      </wps:bodyPr>
+                    </wps:wsp>
+                  </a:graphicData>
+                </a:graphic>
+              </wp:anchor>
+            </w:drawing>
+          </mc:Choice>
+          <mc:Fallback>
+            <w:pict>
+              <v:shape w14:anchorId="77E7FBBE" id="Textfeld 8" o:spid="_x0000_s1027" type="#_x0000_t202" style="position:absolute;margin-left:8.05pt;margin-top:278.55pt;width:422.95pt;height:.05pt;z-index:251667456;visibility:visible;mso-wrap-style:square;mso-wrap-distance-left:9pt;mso-wrap-distance-top:0;mso-wrap-distance-right:9pt;mso-wrap-distance-bottom:0;mso-position-horizontal:absolute;mso-position-horizontal-relative:text;mso-position-vertical:absolute;mso-position-vertical-relative:text;v-text-anchor:top" o:gfxdata="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" stroked="f">
+                <v:textbox style="mso-fit-shape-to-text:t" inset="0,0,0,0">
+                  <w:txbxContent>
+                    <w:p>
+                      <w:pPr>
+                        <w:pStyle w:val="Beschriftung"/>
+                        <w:rPr>
+                          <w:noProof/>
+                        </w:rPr>
+                      </w:pPr>
+                      <w:r>
+                        <w:t xml:space="preserve">Abbildung </w:t>
+                      </w:r>
+                      <w:proofErr w:type="spellStart"/>
+                      <w:r>
+                        <w:t>SDRAM_Pixelbuffer</w:t>
+                      </w:r>
+                      <w:proofErr w:type="spellEnd"/>
+                      <w:r>
+                        <w:t xml:space="preserve"> </w:t>
+                      </w:r>
+                      <w:r>
+                        <w:fldChar w:fldCharType="begin"/>
+                      </w:r>
+                      <w:r>
+                        <w:instrText xml:space="preserve"> SEQ Abbildung_SDRAM_Pixelbuffer \* ARABIC </w:instrText>
+                      </w:r>
+                      <w:r>
+                        <w:fldChar w:fldCharType="separate"/>
+                      </w:r>
+                      <w:r>
+                        <w:rPr>
+                          <w:noProof/>
+                        </w:rPr>
+                        <w:t>2</w:t>
+                      </w:r>
+                      <w:r>
+                        <w:fldChar w:fldCharType="end"/>
+                      </w:r>
+                      <w:r>
+                        <w:t xml:space="preserve">: Schaubild Funktionsweise </w:t>
+                      </w:r>
+                      <w:proofErr w:type="spellStart"/>
+                      <w:r>
+                        <w:t>Pixelbuffer</w:t>
+                      </w:r>
+                      <w:proofErr w:type="spellEnd"/>
+                    </w:p>
+                  </w:txbxContent>
+                </v:textbox>
+                <w10:wrap type="topAndBottom"/>
+              </v:shape>
+            </w:pict>
+          </mc:Fallback>
+        </mc:AlternateContent>
+      </w:r>
+      <w:r>
+        <w:rPr>
+          <w:noProof/>
+        </w:rPr>
         <w:drawing>
-          <wp:anchor distT="0" distB="0" distL="114300" distR="114300" simplePos="0" relativeHeight="251659264" behindDoc="1" locked="0" layoutInCell="1" allowOverlap="1" wp14:anchorId="211FDF3E" wp14:editId="48BE76D1">
+          <wp:anchor distT="0" distB="0" distL="114300" distR="114300" simplePos="0" relativeHeight="251659264" behindDoc="1" locked="0" layoutInCell="1" allowOverlap="1" wp14:anchorId="211FDF3E" wp14:editId="44E6F04E">
             <wp:simplePos x="0" y="0"/>
             <wp:positionH relativeFrom="margin">
-              <wp:posOffset>-635</wp:posOffset>
+              <wp:posOffset>102235</wp:posOffset>
             </wp:positionH>
             <wp:positionV relativeFrom="paragraph">
-              <wp:posOffset>942975</wp:posOffset>
+              <wp:posOffset>675005</wp:posOffset>
             </wp:positionV>
-            <wp:extent cx="5577840" cy="2805430"/>
-            <wp:effectExtent l="0" t="0" r="3810" b="0"/>
+            <wp:extent cx="5371590" cy="2805430"/>
+            <wp:effectExtent l="0" t="0" r="635" b="0"/>
             <wp:wrapTopAndBottom/>
             <wp:docPr id="2" name="Grafik 2"/>
             <wp:cNvGraphicFramePr>
@@ -114,7 +429,7 @@
               <a:graphicData uri="http://schemas.openxmlformats.org/drawingml/2006/picture">
                 <pic:pic xmlns:pic="http://schemas.openxmlformats.org/drawingml/2006/picture">
                   <pic:nvPicPr>
-                    <pic:cNvPr id="0" name="Picture 1"/>
+                    <pic:cNvPr id="2" name="Grafik 2"/>
                     <pic:cNvPicPr>
                       <a:picLocks noChangeAspect="1" noChangeArrowheads="1"/>
                     </pic:cNvPicPr>
@@ -127,7 +442,6 @@
                         </a:ext>
                       </a:extLst>
                     </a:blip>
-                    <a:srcRect/>
                     <a:stretch>
                       <a:fillRect/>
                     </a:stretch>
@@ -135,7 +449,7 @@
                   <pic:spPr bwMode="auto">
                     <a:xfrm>
                       <a:off x="0" y="0"/>
-                      <a:ext cx="5577840" cy="2805430"/>
+                      <a:ext cx="5371590" cy="2805430"/>
                     </a:xfrm>
                     <a:prstGeom prst="rect">
                       <a:avLst/>
@@ -148,6 +462,9 @@
                 </pic:pic>
               </a:graphicData>
             </a:graphic>
+            <wp14:sizeRelH relativeFrom="margin">
+              <wp14:pctWidth>0</wp14:pctWidth>
+            </wp14:sizeRelH>
             <wp14:sizeRelV relativeFrom="margin">
               <wp14:pctHeight>0</wp14:pctHeight>
             </wp14:sizeRelV>
@@ -165,13 +482,53 @@
         <w:rPr>
           <w:bCs/>
         </w:rPr>
-        <w:t>SDRAM_Pixelbuffer übernimmt das Byte am Eingang von buf_data</w:t>
-      </w:r>
-      <w:r>
-        <w:rPr>
-          <w:bCs/>
-        </w:rPr>
-        <w:t xml:space="preserve"> bei aufsteigender Flanke von clk und positiven Eingang von buf_data_val</w:t>
+        <w:t>Das Modul „</w:t>
+      </w:r>
+      <w:proofErr w:type="spellStart"/>
+      <w:r>
+        <w:rPr>
+          <w:bCs/>
+        </w:rPr>
+        <w:t>SDRAM_Pixelbuffer</w:t>
+      </w:r>
+      <w:proofErr w:type="spellEnd"/>
+      <w:r>
+        <w:rPr>
+          <w:bCs/>
+        </w:rPr>
+        <w:t>“</w:t>
+      </w:r>
+      <w:r>
+        <w:rPr>
+          <w:bCs/>
+        </w:rPr>
+        <w:t xml:space="preserve"> </w:t>
+      </w:r>
+      <w:r>
+        <w:rPr>
+          <w:bCs/>
+        </w:rPr>
+        <w:t xml:space="preserve">(Abbildung </w:t>
+      </w:r>
+      <w:proofErr w:type="spellStart"/>
+      <w:r>
+        <w:rPr>
+          <w:bCs/>
+        </w:rPr>
+        <w:t>SDRAM_Pixelbuffer</w:t>
+      </w:r>
+      <w:proofErr w:type="spellEnd"/>
+      <w:r>
+        <w:rPr>
+          <w:bCs/>
+        </w:rPr>
+        <w:t xml:space="preserve"> 1)</w:t>
+      </w:r>
+      <w:r>
+        <w:rPr>
+          <w:bCs/>
+        </w:rPr>
+        <w:t xml:space="preserve"> erfasst innerhalb von 5x5 Byte Blöcken ein ganzes Bild. Es steht nur ein Block in einem Buffer und ist nach außen Zeile für Zeile lesbar</w:t>
       </w:r>
       <w:r>
         <w:rPr>
@@ -183,43 +540,31 @@
         <w:rPr>
           <w:bCs/>
         </w:rPr>
-        <w:t xml:space="preserve"> Buf_data beinhaltet je nach X- oder Y-Position auf dem Bild ein anderen RGB-Farbwert (siehe </w:t>
-      </w:r>
-      <w:r>
-        <w:rPr>
-          <w:bCs/>
-        </w:rPr>
-        <w:t>Bayer Pattern</w:t>
-      </w:r>
-      <w:r>
-        <w:rPr>
-          <w:bCs/>
-        </w:rPr>
-        <w:t>)</w:t>
-      </w:r>
-      <w:r>
-        <w:rPr>
-          <w:bCs/>
-        </w:rPr>
-        <w:t>. Für die weitere Verarbeitung der Daten werden jeweils 5x5 Bytes ge</w:t>
-      </w:r>
-      <w:r>
-        <w:rPr>
-          <w:bCs/>
-        </w:rPr>
-        <w:t>buffert und</w:t>
-      </w:r>
-      <w:r>
-        <w:rPr>
-          <w:bCs/>
-        </w:rPr>
-        <w:t xml:space="preserve">, </w:t>
-      </w:r>
-      <w:r>
-        <w:rPr>
-          <w:bCs/>
-        </w:rPr>
-        <w:t>sobald vollständig</w:t>
+        <w:t xml:space="preserve"> Siehe folgendes Bild zur Veranschaulichung</w:t>
+      </w:r>
+      <w:r>
+        <w:rPr>
+          <w:bCs/>
+        </w:rPr>
+        <w:t>:</w:t>
+      </w:r>
+      <w:r>
+        <w:rPr>
+          <w:bCs/>
+        </w:rPr>
+        <w:br/>
+      </w:r>
+      <w:r>
+        <w:rPr>
+          <w:bCs/>
+        </w:rPr>
+        <w:t>Die f</w:t>
+      </w:r>
+      <w:r>
+        <w:rPr>
+          <w:bCs/>
+        </w:rPr>
+        <w:t>ünf Ausgänge</w:t>
       </w:r>
       <w:r>
         <w:rPr>
@@ -231,31 +576,19 @@
         <w:rPr>
           <w:bCs/>
         </w:rPr>
-        <w:t xml:space="preserve"> auf pxl_datal1…pxl_datal5 (</w:t>
-      </w:r>
-      <w:r>
-        <w:rPr>
-          <w:bCs/>
-        </w:rPr>
-        <w:t>‚</w:t>
-      </w:r>
-      <w:r>
-        <w:rPr>
-          <w:bCs/>
-        </w:rPr>
-        <w:t>l</w:t>
-      </w:r>
-      <w:r>
-        <w:rPr>
-          <w:bCs/>
-        </w:rPr>
-        <w:t>‘</w:t>
-      </w:r>
-      <w:r>
-        <w:rPr>
-          <w:bCs/>
-        </w:rPr>
-        <w:t xml:space="preserve"> steht für </w:t>
+        <w:t xml:space="preserve"> für jeweils eine Zeile</w:t>
+      </w:r>
+      <w:r>
+        <w:rPr>
+          <w:bCs/>
+        </w:rPr>
+        <w:t>,</w:t>
+      </w:r>
+      <w:r>
+        <w:rPr>
+          <w:bCs/>
+        </w:rPr>
+        <w:t xml:space="preserve"> sind auf den Eingang </w:t>
       </w:r>
       <w:r>
         <w:rPr>
@@ -267,7 +600,43 @@
         <w:rPr>
           <w:bCs/>
         </w:rPr>
-        <w:t>line</w:t>
+        <w:t>pxl_datal1</w:t>
+      </w:r>
+      <w:r>
+        <w:rPr>
+          <w:bCs/>
+        </w:rPr>
+        <w:t xml:space="preserve"> </w:t>
+      </w:r>
+      <w:r>
+        <w:rPr>
+          <w:bCs/>
+        </w:rPr>
+        <w:t>.</w:t>
+      </w:r>
+      <w:r>
+        <w:rPr>
+          <w:bCs/>
+        </w:rPr>
+        <w:t>.</w:t>
+      </w:r>
+      <w:r>
+        <w:rPr>
+          <w:bCs/>
+        </w:rPr>
+        <w:t>.</w:t>
+      </w:r>
+      <w:r>
+        <w:rPr>
+          <w:bCs/>
+        </w:rPr>
+        <w:t xml:space="preserve"> </w:t>
+      </w:r>
+      <w:r>
+        <w:rPr>
+          <w:bCs/>
+        </w:rPr>
+        <w:t>pxl_datal5</w:t>
       </w:r>
       <w:r>
         <w:rPr>
@@ -279,38 +648,233 @@
         <w:rPr>
           <w:bCs/>
         </w:rPr>
-        <w:t>) ausgegeben.</w:t>
-      </w:r>
-      <w:r>
-        <w:rPr>
-          <w:bCs/>
-        </w:rPr>
-        <w:t xml:space="preserve"> Siehe folgendes Bild zur Veranschaulichung</w:t>
-      </w:r>
-      <w:r>
-        <w:rPr>
-          <w:bCs/>
-        </w:rPr>
-        <w:t>:</w:t>
-      </w:r>
-      <w:r>
-        <w:rPr>
-          <w:bCs/>
-        </w:rPr>
-        <w:br/>
-      </w:r>
-      <w:r>
-        <w:rPr>
-          <w:bCs/>
-        </w:rPr>
-        <w:t>Die f</w:t>
-      </w:r>
-      <w:r>
-        <w:rPr>
-          <w:bCs/>
-        </w:rPr>
-        <w:t>ünf Ausgänge für jeweils eine Zeile sind auf den Eingang pxl_datal1..pxl_datal5 des Modul „Debay“ gelegt für die Auswertung des Bayer Pattern.</w:t>
-      </w:r>
+        <w:t xml:space="preserve"> </w:t>
+      </w:r>
+      <w:proofErr w:type="gramStart"/>
+      <w:r>
+        <w:rPr>
+          <w:bCs/>
+        </w:rPr>
+        <w:t>des Modul</w:t>
+      </w:r>
+      <w:proofErr w:type="gramEnd"/>
+      <w:r>
+        <w:rPr>
+          <w:bCs/>
+        </w:rPr>
+        <w:t xml:space="preserve"> „</w:t>
+      </w:r>
+      <w:proofErr w:type="spellStart"/>
+      <w:r>
+        <w:rPr>
+          <w:bCs/>
+        </w:rPr>
+        <w:t>d</w:t>
+      </w:r>
+      <w:r>
+        <w:rPr>
+          <w:bCs/>
+        </w:rPr>
+        <w:t>ebay</w:t>
+      </w:r>
+      <w:proofErr w:type="spellEnd"/>
+      <w:r>
+        <w:rPr>
+          <w:bCs/>
+        </w:rPr>
+        <w:t>“ gelegt für die Auswertung des Bayer Pattern.</w:t>
+      </w:r>
+      <w:r>
+        <w:rPr>
+          <w:bCs/>
+        </w:rPr>
+        <w:t xml:space="preserve"> </w:t>
+      </w:r>
+      <w:r>
+        <w:rPr>
+          <w:bCs/>
+        </w:rPr>
+        <w:t>Zu beachten ist das Block 2</w:t>
+      </w:r>
+      <w:r>
+        <w:rPr>
+          <w:bCs/>
+        </w:rPr>
+        <w:t xml:space="preserve"> (Abbild</w:t>
+      </w:r>
+      <w:r>
+        <w:rPr>
+          <w:bCs/>
+        </w:rPr>
+        <w:t>un</w:t>
+      </w:r>
+      <w:r>
+        <w:rPr>
+          <w:bCs/>
+        </w:rPr>
+        <w:t xml:space="preserve">g </w:t>
+      </w:r>
+      <w:proofErr w:type="spellStart"/>
+      <w:r>
+        <w:rPr>
+          <w:bCs/>
+        </w:rPr>
+        <w:t>SDRAM_Pixelbuffer</w:t>
+      </w:r>
+      <w:proofErr w:type="spellEnd"/>
+      <w:r>
+        <w:rPr>
+          <w:bCs/>
+        </w:rPr>
+        <w:t xml:space="preserve"> 2)</w:t>
+      </w:r>
+      <w:r>
+        <w:rPr>
+          <w:bCs/>
+        </w:rPr>
+        <w:t xml:space="preserve"> erst lesbar ist, wenn </w:t>
+      </w:r>
+      <w:r>
+        <w:rPr>
+          <w:bCs/>
+        </w:rPr>
+        <w:t xml:space="preserve">der </w:t>
+      </w:r>
+      <w:proofErr w:type="gramStart"/>
+      <w:r>
+        <w:rPr>
+          <w:bCs/>
+        </w:rPr>
+        <w:t>Buffer</w:t>
+      </w:r>
+      <w:proofErr w:type="gramEnd"/>
+      <w:r>
+        <w:rPr>
+          <w:bCs/>
+        </w:rPr>
+        <w:t xml:space="preserve"> indem Block 1 stand vollständig überschrieben wurde.</w:t>
+      </w:r>
+    </w:p>
+    <w:p>
+      <w:pPr>
+        <w:rPr>
+          <w:bCs/>
+        </w:rPr>
+      </w:pPr>
+      <w:r>
+        <w:rPr>
+          <w:bCs/>
+        </w:rPr>
+        <w:lastRenderedPageBreak/>
+        <w:t>Wenn</w:t>
+      </w:r>
+      <w:r>
+        <w:rPr>
+          <w:bCs/>
+        </w:rPr>
+        <w:t xml:space="preserve"> ein Block komplett erfasst und bearbeitet wurde, wird der Block um eine Pixelspalte im Bild verschoben und der nächste Block wird gebuffert.</w:t>
+      </w:r>
+      <w:r>
+        <w:rPr>
+          <w:bCs/>
+        </w:rPr>
+        <w:t xml:space="preserve"> Ist</w:t>
+      </w:r>
+      <w:r>
+        <w:rPr>
+          <w:bCs/>
+        </w:rPr>
+        <w:t xml:space="preserve"> </w:t>
+      </w:r>
+      <w:r>
+        <w:rPr>
+          <w:bCs/>
+        </w:rPr>
+        <w:t>das</w:t>
+      </w:r>
+      <w:r>
+        <w:rPr>
+          <w:bCs/>
+        </w:rPr>
+        <w:t xml:space="preserve"> Ende der aktuellen </w:t>
+      </w:r>
+      <w:r>
+        <w:rPr>
+          <w:bCs/>
+        </w:rPr>
+        <w:t>Spalte erlangt, dann wird der Buffer mit dem nächsten Block, am Spaltenbeginn um eine Zeile versetzt, befüllt.</w:t>
+      </w:r>
+    </w:p>
+    <w:p>
+      <w:pPr>
+        <w:rPr>
+          <w:bCs/>
+        </w:rPr>
+      </w:pPr>
+      <w:r>
+        <w:rPr>
+          <w:noProof/>
+        </w:rPr>
+        <w:drawing>
+          <wp:inline distT="0" distB="0" distL="0" distR="0" wp14:anchorId="38049407" wp14:editId="51E99031">
+            <wp:extent cx="5760720" cy="2815389"/>
+            <wp:effectExtent l="0" t="0" r="0" b="4445"/>
+            <wp:docPr id="3" name="Grafik 3"/>
+            <wp:cNvGraphicFramePr>
+              <a:graphicFrameLocks xmlns:a="http://schemas.openxmlformats.org/drawingml/2006/main" noChangeAspect="1"/>
+            </wp:cNvGraphicFramePr>
+            <a:graphic xmlns:a="http://schemas.openxmlformats.org/drawingml/2006/main">
+              <a:graphicData uri="http://schemas.openxmlformats.org/drawingml/2006/picture">
+                <pic:pic xmlns:pic="http://schemas.openxmlformats.org/drawingml/2006/picture">
+                  <pic:nvPicPr>
+                    <pic:cNvPr id="3" name="Grafik 3"/>
+                    <pic:cNvPicPr/>
+                  </pic:nvPicPr>
+                  <pic:blipFill>
+                    <a:blip r:embed="rId6">
+                      <a:extLst>
+                        <a:ext uri="{28A0092B-C50C-407E-A947-70E740481C1C}">
+                          <a14:useLocalDpi xmlns:a14="http://schemas.microsoft.com/office/drawing/2010/main" val="0"/>
+                        </a:ext>
+                      </a:extLst>
+                    </a:blip>
+                    <a:stretch>
+                      <a:fillRect/>
+                    </a:stretch>
+                  </pic:blipFill>
+                  <pic:spPr>
+                    <a:xfrm>
+                      <a:off x="0" y="0"/>
+                      <a:ext cx="5760720" cy="2815389"/>
+                    </a:xfrm>
+                    <a:prstGeom prst="rect">
+                      <a:avLst/>
+                    </a:prstGeom>
+                  </pic:spPr>
+                </pic:pic>
+              </a:graphicData>
+            </a:graphic>
+          </wp:inline>
+        </w:drawing>
+      </w:r>
+    </w:p>
+    <w:p>
+      <w:pPr>
+        <w:rPr>
+          <w:bCs/>
+        </w:rPr>
+      </w:pPr>
+      <w:r>
+        <w:rPr>
+          <w:bCs/>
+        </w:rPr>
+        <w:br w:type="page"/>
+      </w:r>
+    </w:p>
+    <w:p>
+      <w:pPr>
+        <w:pStyle w:val="berschrift1"/>
+      </w:pPr>
     </w:p>
     <w:sectPr>
       <w:pgSz w:w="11906" w:h="16838"/>
@@ -782,6 +1346,25 @@
       <w:szCs w:val="32"/>
     </w:rPr>
   </w:style>
+  <w:style w:type="paragraph" w:styleId="Beschriftung">
+    <w:name w:val="caption"/>
+    <w:basedOn w:val="Standard"/>
+    <w:next w:val="Standard"/>
+    <w:uiPriority w:val="35"/>
+    <w:unhideWhenUsed/>
+    <w:qFormat/>
+    <w:rsid w:val="00E61A1A"/>
+    <w:pPr>
+      <w:spacing w:after="200" w:line="240" w:lineRule="auto"/>
+    </w:pPr>
+    <w:rPr>
+      <w:i/>
+      <w:iCs/>
+      <w:color w:val="44546A" w:themeColor="text2"/>
+      <w:sz w:val="18"/>
+      <w:szCs w:val="18"/>
+    </w:rPr>
+  </w:style>
 </w:styles>
 </file>
 

</xml_diff>

<commit_message>
Updated doc with profs feedback
</commit_message>
<xml_diff>
--- a/Dokumentation/Stand Oster/BayerPatternVearbeitung/Übersicht Perske Project.docx
+++ b/Dokumentation/Stand Oster/BayerPatternVearbeitung/Übersicht Perske Project.docx
@@ -7,22 +7,76 @@
         <w:pStyle w:val="berschrift1"/>
       </w:pPr>
       <w:r>
+        <w:t>Modul: SDRAM_Pixelbuffer</w:t>
+      </w:r>
+    </w:p>
+    <w:p>
+      <w:pPr>
+        <w:rPr>
+          <w:bCs/>
+        </w:rPr>
+      </w:pPr>
+      <w:r>
+        <w:rPr>
+          <w:bCs/>
+        </w:rPr>
+        <w:t xml:space="preserve">Durch vorherige Schritte, </w:t>
+      </w:r>
+      <w:r>
+        <w:rPr>
+          <w:bCs/>
+        </w:rPr>
+        <w:t>liegen</w:t>
+      </w:r>
+      <w:r>
+        <w:rPr>
+          <w:bCs/>
+        </w:rPr>
+        <w:t xml:space="preserve"> Bilddaten im SDRAM vor. Die einzelnen Pixel werden jeweils als Byte dargestellt</w:t>
+      </w:r>
+      <w:r>
+        <w:rPr>
+          <w:bCs/>
+        </w:rPr>
+        <w:t xml:space="preserve"> und sind einzeln aus dem SDRAM lesbar</w:t>
+      </w:r>
+      <w:r>
+        <w:rPr>
+          <w:bCs/>
+        </w:rPr>
+        <w:t xml:space="preserve">. </w:t>
+      </w:r>
+      <w:r>
+        <w:rPr>
+          <w:bCs/>
+        </w:rPr>
+        <w:t xml:space="preserve">Für die weitere Bildverarbeitung und die Ausgabe auf einer VGA Schnittstelle werden immer 5x5 Pixelblöcke im Modul „SDRAM_Pixelbuffer“ gebuffert. </w:t>
+      </w:r>
+    </w:p>
+    <w:p>
+      <w:pPr>
+        <w:rPr>
+          <w:b/>
+          <w:bCs/>
+        </w:rPr>
+      </w:pPr>
+      <w:r>
         <w:rPr>
           <w:noProof/>
         </w:rPr>
         <mc:AlternateContent>
           <mc:Choice Requires="wps">
             <w:drawing>
-              <wp:anchor distT="0" distB="0" distL="114300" distR="114300" simplePos="0" relativeHeight="251665408" behindDoc="0" locked="0" layoutInCell="1" allowOverlap="1" wp14:anchorId="6C47A92E" wp14:editId="6B2C399A">
+              <wp:anchor distT="0" distB="0" distL="114300" distR="114300" simplePos="0" relativeHeight="251665408" behindDoc="0" locked="0" layoutInCell="1" allowOverlap="1" wp14:anchorId="6C47A92E" wp14:editId="02C46246">
                 <wp:simplePos x="0" y="0"/>
-                <wp:positionH relativeFrom="column">
-                  <wp:posOffset>967105</wp:posOffset>
+                <wp:positionH relativeFrom="margin">
+                  <wp:align>center</wp:align>
                 </wp:positionH>
                 <wp:positionV relativeFrom="paragraph">
-                  <wp:posOffset>3795395</wp:posOffset>
+                  <wp:posOffset>3407410</wp:posOffset>
                 </wp:positionV>
                 <wp:extent cx="3825240" cy="635"/>
-                <wp:effectExtent l="0" t="0" r="0" b="0"/>
+                <wp:effectExtent l="0" t="0" r="3810" b="0"/>
                 <wp:wrapTopAndBottom/>
                 <wp:docPr id="7" name="Textfeld 7"/>
                 <wp:cNvGraphicFramePr/>
@@ -57,16 +111,36 @@
                             <w:r>
                               <w:t xml:space="preserve">Abbildung SDRAM_Pixelbuffer </w:t>
                             </w:r>
-                            <w:fldSimple w:instr=" SEQ Abbildung_SDRAM_Pixelbuffer \* ARABIC ">
-                              <w:r>
-                                <w:rPr>
-                                  <w:noProof/>
-                                </w:rPr>
-                                <w:t>1</w:t>
-                              </w:r>
-                            </w:fldSimple>
+                            <w:r>
+                              <w:fldChar w:fldCharType="begin"/>
+                            </w:r>
+                            <w:r>
+                              <w:instrText xml:space="preserve"> SEQ Abbildung_SDRAM_Pixelbuffer \* ARABIC </w:instrText>
+                            </w:r>
+                            <w:r>
+                              <w:fldChar w:fldCharType="separate"/>
+                            </w:r>
+                            <w:r>
+                              <w:rPr>
+                                <w:noProof/>
+                              </w:rPr>
+                              <w:t>1</w:t>
+                            </w:r>
+                            <w:r>
+                              <w:rPr>
+                                <w:noProof/>
+                              </w:rPr>
+                              <w:fldChar w:fldCharType="end"/>
+                            </w:r>
                             <w:r>
                               <w:t>:  Blockschaltbild</w:t>
+                            </w:r>
+                            <w:r>
+                              <w:t>,</w:t>
+                            </w:r>
+                            <w:r>
+                              <w:br/>
+                              <w:t>rot markiert die wichtigsten IOs</w:t>
                             </w:r>
                           </w:p>
                         </w:txbxContent>
@@ -89,7 +163,7 @@
                 <v:stroke joinstyle="miter"/>
                 <v:path gradientshapeok="t" o:connecttype="rect"/>
               </v:shapetype>
-              <v:shape id="Textfeld 7" o:spid="_x0000_s1026" type="#_x0000_t202" style="position:absolute;margin-left:76.15pt;margin-top:298.85pt;width:301.2pt;height:.05pt;z-index:251665408;visibility:visible;mso-wrap-style:square;mso-wrap-distance-left:9pt;mso-wrap-distance-top:0;mso-wrap-distance-right:9pt;mso-wrap-distance-bottom:0;mso-position-horizontal:absolute;mso-position-horizontal-relative:text;mso-position-vertical:absolute;mso-position-vertical-relative:text;v-text-anchor:top" o:gfxdata="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" stroked="f">
+              <v:shape id="Textfeld 7" o:spid="_x0000_s1026" type="#_x0000_t202" style="position:absolute;margin-left:0;margin-top:268.3pt;width:301.2pt;height:.05pt;z-index:251665408;visibility:visible;mso-wrap-style:square;mso-wrap-distance-left:9pt;mso-wrap-distance-top:0;mso-wrap-distance-right:9pt;mso-wrap-distance-bottom:0;mso-position-horizontal:center;mso-position-horizontal-relative:margin;mso-position-vertical:absolute;mso-position-vertical-relative:text;v-text-anchor:top" o:gfxdata="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" stroked="f">
                 <v:textbox style="mso-fit-shape-to-text:t" inset="0,0,0,0">
                   <w:txbxContent>
                     <w:p>
@@ -102,21 +176,41 @@
                       <w:r>
                         <w:t xml:space="preserve">Abbildung SDRAM_Pixelbuffer </w:t>
                       </w:r>
-                      <w:fldSimple w:instr=" SEQ Abbildung_SDRAM_Pixelbuffer \* ARABIC ">
-                        <w:r>
-                          <w:rPr>
-                            <w:noProof/>
-                          </w:rPr>
-                          <w:t>1</w:t>
-                        </w:r>
-                      </w:fldSimple>
+                      <w:r>
+                        <w:fldChar w:fldCharType="begin"/>
+                      </w:r>
+                      <w:r>
+                        <w:instrText xml:space="preserve"> SEQ Abbildung_SDRAM_Pixelbuffer \* ARABIC </w:instrText>
+                      </w:r>
+                      <w:r>
+                        <w:fldChar w:fldCharType="separate"/>
+                      </w:r>
+                      <w:r>
+                        <w:rPr>
+                          <w:noProof/>
+                        </w:rPr>
+                        <w:t>1</w:t>
+                      </w:r>
+                      <w:r>
+                        <w:rPr>
+                          <w:noProof/>
+                        </w:rPr>
+                        <w:fldChar w:fldCharType="end"/>
+                      </w:r>
                       <w:r>
                         <w:t>:  Blockschaltbild</w:t>
+                      </w:r>
+                      <w:r>
+                        <w:t>,</w:t>
+                      </w:r>
+                      <w:r>
+                        <w:br/>
+                        <w:t>rot markiert die wichtigsten IOs</w:t>
                       </w:r>
                     </w:p>
                   </w:txbxContent>
                 </v:textbox>
-                <w10:wrap type="topAndBottom"/>
+                <w10:wrap type="topAndBottom" anchorx="margin"/>
               </v:shape>
             </w:pict>
           </mc:Fallback>
@@ -126,14 +220,94 @@
         <w:rPr>
           <w:noProof/>
         </w:rPr>
+        <mc:AlternateContent>
+          <mc:Choice Requires="wps">
+            <w:drawing>
+              <wp:anchor distT="0" distB="0" distL="114300" distR="114300" simplePos="0" relativeHeight="251676672" behindDoc="0" locked="0" layoutInCell="1" allowOverlap="1" wp14:anchorId="0E706F51" wp14:editId="1DBCAEEE">
+                <wp:simplePos x="0" y="0"/>
+                <wp:positionH relativeFrom="column">
+                  <wp:posOffset>1350347</wp:posOffset>
+                </wp:positionH>
+                <wp:positionV relativeFrom="paragraph">
+                  <wp:posOffset>1110652</wp:posOffset>
+                </wp:positionV>
+                <wp:extent cx="761664" cy="170330"/>
+                <wp:effectExtent l="0" t="0" r="19685" b="20320"/>
+                <wp:wrapNone/>
+                <wp:docPr id="12" name="Rechteck 12"/>
+                <wp:cNvGraphicFramePr/>
+                <a:graphic xmlns:a="http://schemas.openxmlformats.org/drawingml/2006/main">
+                  <a:graphicData uri="http://schemas.microsoft.com/office/word/2010/wordprocessingShape">
+                    <wps:wsp>
+                      <wps:cNvSpPr/>
+                      <wps:spPr>
+                        <a:xfrm>
+                          <a:off x="0" y="0"/>
+                          <a:ext cx="761664" cy="170330"/>
+                        </a:xfrm>
+                        <a:prstGeom prst="rect">
+                          <a:avLst/>
+                        </a:prstGeom>
+                        <a:noFill/>
+                        <a:ln>
+                          <a:solidFill>
+                            <a:srgbClr val="FF0000"/>
+                          </a:solidFill>
+                        </a:ln>
+                      </wps:spPr>
+                      <wps:style>
+                        <a:lnRef idx="2">
+                          <a:schemeClr val="accent1">
+                            <a:shade val="50000"/>
+                          </a:schemeClr>
+                        </a:lnRef>
+                        <a:fillRef idx="1">
+                          <a:schemeClr val="accent1"/>
+                        </a:fillRef>
+                        <a:effectRef idx="0">
+                          <a:schemeClr val="accent1"/>
+                        </a:effectRef>
+                        <a:fontRef idx="minor">
+                          <a:schemeClr val="lt1"/>
+                        </a:fontRef>
+                      </wps:style>
+                      <wps:bodyPr rot="0" spcFirstLastPara="0" vertOverflow="overflow" horzOverflow="overflow" vert="horz" wrap="square" lIns="91440" tIns="45720" rIns="91440" bIns="45720" numCol="1" spcCol="0" rtlCol="0" fromWordArt="0" anchor="ctr" anchorCtr="0" forceAA="0" compatLnSpc="1">
+                        <a:prstTxWarp prst="textNoShape">
+                          <a:avLst/>
+                        </a:prstTxWarp>
+                        <a:noAutofit/>
+                      </wps:bodyPr>
+                    </wps:wsp>
+                  </a:graphicData>
+                </a:graphic>
+                <wp14:sizeRelH relativeFrom="margin">
+                  <wp14:pctWidth>0</wp14:pctWidth>
+                </wp14:sizeRelH>
+                <wp14:sizeRelV relativeFrom="margin">
+                  <wp14:pctHeight>0</wp14:pctHeight>
+                </wp14:sizeRelV>
+              </wp:anchor>
+            </w:drawing>
+          </mc:Choice>
+          <mc:Fallback>
+            <w:pict>
+              <v:rect w14:anchorId="1130BD2A" id="Rechteck 12" o:spid="_x0000_s1026" style="position:absolute;margin-left:106.35pt;margin-top:87.45pt;width:59.95pt;height:13.4pt;z-index:251676672;visibility:visible;mso-wrap-style:square;mso-width-percent:0;mso-height-percent:0;mso-wrap-distance-left:9pt;mso-wrap-distance-top:0;mso-wrap-distance-right:9pt;mso-wrap-distance-bottom:0;mso-position-horizontal:absolute;mso-position-horizontal-relative:text;mso-position-vertical:absolute;mso-position-vertical-relative:text;mso-width-percent:0;mso-height-percent:0;mso-width-relative:margin;mso-height-relative:margin;v-text-anchor:middle" o:gfxdata="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" filled="f" strokecolor="red" strokeweight="1pt"/>
+            </w:pict>
+          </mc:Fallback>
+        </mc:AlternateContent>
+      </w:r>
+      <w:r>
+        <w:rPr>
+          <w:noProof/>
+        </w:rPr>
         <w:drawing>
-          <wp:anchor distT="0" distB="0" distL="114300" distR="114300" simplePos="0" relativeHeight="251658240" behindDoc="0" locked="0" layoutInCell="1" allowOverlap="1" wp14:anchorId="0D57BCD5" wp14:editId="49365336">
+          <wp:anchor distT="0" distB="0" distL="114300" distR="114300" simplePos="0" relativeHeight="251658240" behindDoc="0" locked="0" layoutInCell="1" allowOverlap="1" wp14:anchorId="0D57BCD5" wp14:editId="23A6797D">
             <wp:simplePos x="0" y="0"/>
             <wp:positionH relativeFrom="margin">
               <wp:posOffset>967105</wp:posOffset>
             </wp:positionH>
             <wp:positionV relativeFrom="paragraph">
-              <wp:posOffset>686435</wp:posOffset>
+              <wp:posOffset>285750</wp:posOffset>
             </wp:positionV>
             <wp:extent cx="3825240" cy="3051810"/>
             <wp:effectExtent l="0" t="0" r="3810" b="0"/>
@@ -186,26 +360,161 @@
         </w:drawing>
       </w:r>
       <w:r>
-        <w:t>Modul: SDRAM_Pixelbuffer</w:t>
+        <w:rPr>
+          <w:noProof/>
+        </w:rPr>
+        <mc:AlternateContent>
+          <mc:Choice Requires="wps">
+            <w:drawing>
+              <wp:anchor distT="0" distB="0" distL="114300" distR="114300" simplePos="0" relativeHeight="251674624" behindDoc="0" locked="0" layoutInCell="1" allowOverlap="1" wp14:anchorId="4F3E0930" wp14:editId="1063C6DA">
+                <wp:simplePos x="0" y="0"/>
+                <wp:positionH relativeFrom="column">
+                  <wp:posOffset>3573145</wp:posOffset>
+                </wp:positionH>
+                <wp:positionV relativeFrom="paragraph">
+                  <wp:posOffset>1514475</wp:posOffset>
+                </wp:positionV>
+                <wp:extent cx="937260" cy="800100"/>
+                <wp:effectExtent l="0" t="0" r="15240" b="19050"/>
+                <wp:wrapNone/>
+                <wp:docPr id="11" name="Rechteck 11"/>
+                <wp:cNvGraphicFramePr/>
+                <a:graphic xmlns:a="http://schemas.openxmlformats.org/drawingml/2006/main">
+                  <a:graphicData uri="http://schemas.microsoft.com/office/word/2010/wordprocessingShape">
+                    <wps:wsp>
+                      <wps:cNvSpPr/>
+                      <wps:spPr>
+                        <a:xfrm>
+                          <a:off x="0" y="0"/>
+                          <a:ext cx="937260" cy="800100"/>
+                        </a:xfrm>
+                        <a:prstGeom prst="rect">
+                          <a:avLst/>
+                        </a:prstGeom>
+                        <a:noFill/>
+                        <a:ln>
+                          <a:solidFill>
+                            <a:srgbClr val="FF0000"/>
+                          </a:solidFill>
+                        </a:ln>
+                      </wps:spPr>
+                      <wps:style>
+                        <a:lnRef idx="2">
+                          <a:schemeClr val="accent1">
+                            <a:shade val="50000"/>
+                          </a:schemeClr>
+                        </a:lnRef>
+                        <a:fillRef idx="1">
+                          <a:schemeClr val="accent1"/>
+                        </a:fillRef>
+                        <a:effectRef idx="0">
+                          <a:schemeClr val="accent1"/>
+                        </a:effectRef>
+                        <a:fontRef idx="minor">
+                          <a:schemeClr val="lt1"/>
+                        </a:fontRef>
+                      </wps:style>
+                      <wps:bodyPr rot="0" spcFirstLastPara="0" vertOverflow="overflow" horzOverflow="overflow" vert="horz" wrap="square" lIns="91440" tIns="45720" rIns="91440" bIns="45720" numCol="1" spcCol="0" rtlCol="0" fromWordArt="0" anchor="ctr" anchorCtr="0" forceAA="0" compatLnSpc="1">
+                        <a:prstTxWarp prst="textNoShape">
+                          <a:avLst/>
+                        </a:prstTxWarp>
+                        <a:noAutofit/>
+                      </wps:bodyPr>
+                    </wps:wsp>
+                  </a:graphicData>
+                </a:graphic>
+                <wp14:sizeRelH relativeFrom="margin">
+                  <wp14:pctWidth>0</wp14:pctWidth>
+                </wp14:sizeRelH>
+                <wp14:sizeRelV relativeFrom="margin">
+                  <wp14:pctHeight>0</wp14:pctHeight>
+                </wp14:sizeRelV>
+              </wp:anchor>
+            </w:drawing>
+          </mc:Choice>
+          <mc:Fallback>
+            <w:pict>
+              <v:rect w14:anchorId="61874305" id="Rechteck 11" o:spid="_x0000_s1026" style="position:absolute;margin-left:281.35pt;margin-top:119.25pt;width:73.8pt;height:63pt;z-index:251674624;visibility:visible;mso-wrap-style:square;mso-width-percent:0;mso-height-percent:0;mso-wrap-distance-left:9pt;mso-wrap-distance-top:0;mso-wrap-distance-right:9pt;mso-wrap-distance-bottom:0;mso-position-horizontal:absolute;mso-position-horizontal-relative:text;mso-position-vertical:absolute;mso-position-vertical-relative:text;mso-width-percent:0;mso-height-percent:0;mso-width-relative:margin;mso-height-relative:margin;v-text-anchor:middle" o:gfxdata="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" filled="f" strokecolor="red" strokeweight="1pt"/>
+            </w:pict>
+          </mc:Fallback>
+        </mc:AlternateContent>
+      </w:r>
+      <w:r>
+        <w:br/>
       </w:r>
     </w:p>
     <w:p>
       <w:pPr>
         <w:rPr>
-          <w:b/>
           <w:bCs/>
         </w:rPr>
       </w:pPr>
       <w:r>
-        <w:br/>
-      </w:r>
-    </w:p>
-    <w:p>
-      <w:pPr>
-        <w:rPr>
-          <w:bCs/>
-        </w:rPr>
-      </w:pPr>
+        <w:rPr>
+          <w:noProof/>
+        </w:rPr>
+        <w:drawing>
+          <wp:anchor distT="0" distB="0" distL="114300" distR="114300" simplePos="0" relativeHeight="251659264" behindDoc="1" locked="0" layoutInCell="1" allowOverlap="1" wp14:anchorId="211FDF3E" wp14:editId="208140E6">
+            <wp:simplePos x="0" y="0"/>
+            <wp:positionH relativeFrom="margin">
+              <wp:posOffset>85090</wp:posOffset>
+            </wp:positionH>
+            <wp:positionV relativeFrom="paragraph">
+              <wp:posOffset>625475</wp:posOffset>
+            </wp:positionV>
+            <wp:extent cx="5371465" cy="2604135"/>
+            <wp:effectExtent l="0" t="0" r="635" b="5715"/>
+            <wp:wrapTopAndBottom/>
+            <wp:docPr id="2" name="Grafik 2"/>
+            <wp:cNvGraphicFramePr>
+              <a:graphicFrameLocks xmlns:a="http://schemas.openxmlformats.org/drawingml/2006/main" noChangeAspect="1"/>
+            </wp:cNvGraphicFramePr>
+            <a:graphic xmlns:a="http://schemas.openxmlformats.org/drawingml/2006/main">
+              <a:graphicData uri="http://schemas.openxmlformats.org/drawingml/2006/picture">
+                <pic:pic xmlns:pic="http://schemas.openxmlformats.org/drawingml/2006/picture">
+                  <pic:nvPicPr>
+                    <pic:cNvPr id="2" name="Grafik 2"/>
+                    <pic:cNvPicPr>
+                      <a:picLocks noChangeAspect="1" noChangeArrowheads="1"/>
+                    </pic:cNvPicPr>
+                  </pic:nvPicPr>
+                  <pic:blipFill>
+                    <a:blip r:embed="rId5">
+                      <a:extLst>
+                        <a:ext uri="{28A0092B-C50C-407E-A947-70E740481C1C}">
+                          <a14:useLocalDpi xmlns:a14="http://schemas.microsoft.com/office/drawing/2010/main" val="0"/>
+                        </a:ext>
+                      </a:extLst>
+                    </a:blip>
+                    <a:stretch>
+                      <a:fillRect/>
+                    </a:stretch>
+                  </pic:blipFill>
+                  <pic:spPr bwMode="auto">
+                    <a:xfrm>
+                      <a:off x="0" y="0"/>
+                      <a:ext cx="5371465" cy="2604135"/>
+                    </a:xfrm>
+                    <a:prstGeom prst="rect">
+                      <a:avLst/>
+                    </a:prstGeom>
+                    <a:noFill/>
+                    <a:ln>
+                      <a:noFill/>
+                    </a:ln>
+                  </pic:spPr>
+                </pic:pic>
+              </a:graphicData>
+            </a:graphic>
+            <wp14:sizeRelH relativeFrom="margin">
+              <wp14:pctWidth>0</wp14:pctWidth>
+            </wp14:sizeRelH>
+            <wp14:sizeRelV relativeFrom="margin">
+              <wp14:pctHeight>0</wp14:pctHeight>
+            </wp14:sizeRelV>
+          </wp:anchor>
+        </w:drawing>
+      </w:r>
       <w:r>
         <w:rPr>
           <w:noProof/>
@@ -213,7 +522,7 @@
         <mc:AlternateContent>
           <mc:Choice Requires="wps">
             <w:drawing>
-              <wp:anchor distT="0" distB="0" distL="114300" distR="114300" simplePos="0" relativeHeight="251667456" behindDoc="0" locked="0" layoutInCell="1" allowOverlap="1" wp14:anchorId="77E7FBBE" wp14:editId="54844D2F">
+              <wp:anchor distT="0" distB="0" distL="114300" distR="114300" simplePos="0" relativeHeight="251667456" behindDoc="0" locked="0" layoutInCell="1" allowOverlap="1" wp14:anchorId="77E7FBBE" wp14:editId="20C7D80D">
                 <wp:simplePos x="0" y="0"/>
                 <wp:positionH relativeFrom="column">
                   <wp:posOffset>102235</wp:posOffset>
@@ -257,14 +566,27 @@
                             <w:r>
                               <w:t xml:space="preserve">Abbildung SDRAM_Pixelbuffer </w:t>
                             </w:r>
-                            <w:fldSimple w:instr=" SEQ Abbildung_SDRAM_Pixelbuffer \* ARABIC ">
-                              <w:r>
-                                <w:rPr>
-                                  <w:noProof/>
-                                </w:rPr>
-                                <w:t>2</w:t>
-                              </w:r>
-                            </w:fldSimple>
+                            <w:r>
+                              <w:fldChar w:fldCharType="begin"/>
+                            </w:r>
+                            <w:r>
+                              <w:instrText xml:space="preserve"> SEQ Abbildung_SDRAM_Pixelbuffer \* ARABIC </w:instrText>
+                            </w:r>
+                            <w:r>
+                              <w:fldChar w:fldCharType="separate"/>
+                            </w:r>
+                            <w:r>
+                              <w:rPr>
+                                <w:noProof/>
+                              </w:rPr>
+                              <w:t>2</w:t>
+                            </w:r>
+                            <w:r>
+                              <w:rPr>
+                                <w:noProof/>
+                              </w:rPr>
+                              <w:fldChar w:fldCharType="end"/>
+                            </w:r>
                             <w:r>
                               <w:t>: Schaubild Funktionsweise Pixelbuffer</w:t>
                             </w:r>
@@ -298,14 +620,27 @@
                       <w:r>
                         <w:t xml:space="preserve">Abbildung SDRAM_Pixelbuffer </w:t>
                       </w:r>
-                      <w:fldSimple w:instr=" SEQ Abbildung_SDRAM_Pixelbuffer \* ARABIC ">
-                        <w:r>
-                          <w:rPr>
-                            <w:noProof/>
-                          </w:rPr>
-                          <w:t>2</w:t>
-                        </w:r>
-                      </w:fldSimple>
+                      <w:r>
+                        <w:fldChar w:fldCharType="begin"/>
+                      </w:r>
+                      <w:r>
+                        <w:instrText xml:space="preserve"> SEQ Abbildung_SDRAM_Pixelbuffer \* ARABIC </w:instrText>
+                      </w:r>
+                      <w:r>
+                        <w:fldChar w:fldCharType="separate"/>
+                      </w:r>
+                      <w:r>
+                        <w:rPr>
+                          <w:noProof/>
+                        </w:rPr>
+                        <w:t>2</w:t>
+                      </w:r>
+                      <w:r>
+                        <w:rPr>
+                          <w:noProof/>
+                        </w:rPr>
+                        <w:fldChar w:fldCharType="end"/>
+                      </w:r>
                       <w:r>
                         <w:t>: Schaubild Funktionsweise Pixelbuffer</w:t>
                       </w:r>
@@ -320,274 +655,21 @@
       </w:r>
       <w:r>
         <w:rPr>
-          <w:noProof/>
-        </w:rPr>
-        <w:drawing>
-          <wp:anchor distT="0" distB="0" distL="114300" distR="114300" simplePos="0" relativeHeight="251659264" behindDoc="1" locked="0" layoutInCell="1" allowOverlap="1" wp14:anchorId="211FDF3E" wp14:editId="44E6F04E">
-            <wp:simplePos x="0" y="0"/>
-            <wp:positionH relativeFrom="margin">
-              <wp:posOffset>102235</wp:posOffset>
-            </wp:positionH>
-            <wp:positionV relativeFrom="paragraph">
-              <wp:posOffset>675005</wp:posOffset>
-            </wp:positionV>
-            <wp:extent cx="5371590" cy="2805430"/>
-            <wp:effectExtent l="0" t="0" r="635" b="0"/>
-            <wp:wrapTopAndBottom/>
-            <wp:docPr id="2" name="Grafik 2"/>
-            <wp:cNvGraphicFramePr>
-              <a:graphicFrameLocks xmlns:a="http://schemas.openxmlformats.org/drawingml/2006/main" noChangeAspect="1"/>
-            </wp:cNvGraphicFramePr>
-            <a:graphic xmlns:a="http://schemas.openxmlformats.org/drawingml/2006/main">
-              <a:graphicData uri="http://schemas.openxmlformats.org/drawingml/2006/picture">
-                <pic:pic xmlns:pic="http://schemas.openxmlformats.org/drawingml/2006/picture">
-                  <pic:nvPicPr>
-                    <pic:cNvPr id="2" name="Grafik 2"/>
-                    <pic:cNvPicPr>
-                      <a:picLocks noChangeAspect="1" noChangeArrowheads="1"/>
-                    </pic:cNvPicPr>
-                  </pic:nvPicPr>
-                  <pic:blipFill>
-                    <a:blip r:embed="rId5">
-                      <a:extLst>
-                        <a:ext uri="{28A0092B-C50C-407E-A947-70E740481C1C}">
-                          <a14:useLocalDpi xmlns:a14="http://schemas.microsoft.com/office/drawing/2010/main" val="0"/>
-                        </a:ext>
-                      </a:extLst>
-                    </a:blip>
-                    <a:stretch>
-                      <a:fillRect/>
-                    </a:stretch>
-                  </pic:blipFill>
-                  <pic:spPr bwMode="auto">
-                    <a:xfrm>
-                      <a:off x="0" y="0"/>
-                      <a:ext cx="5371590" cy="2805430"/>
-                    </a:xfrm>
-                    <a:prstGeom prst="rect">
-                      <a:avLst/>
-                    </a:prstGeom>
-                    <a:noFill/>
-                    <a:ln>
-                      <a:noFill/>
-                    </a:ln>
-                  </pic:spPr>
-                </pic:pic>
-              </a:graphicData>
-            </a:graphic>
-            <wp14:sizeRelH relativeFrom="margin">
-              <wp14:pctWidth>0</wp14:pctWidth>
-            </wp14:sizeRelH>
-            <wp14:sizeRelV relativeFrom="margin">
-              <wp14:pctHeight>0</wp14:pctHeight>
-            </wp14:sizeRelV>
-          </wp:anchor>
-        </w:drawing>
-      </w:r>
-      <w:r>
-        <w:rPr>
-          <w:b/>
-          <w:bCs/>
-        </w:rPr>
-        <w:t xml:space="preserve">Beschreibung: </w:t>
-      </w:r>
-      <w:r>
-        <w:rPr>
-          <w:bCs/>
-        </w:rPr>
-        <w:t>Das Modul „SDRAM_Pixelbuffer“</w:t>
+          <w:bCs/>
+        </w:rPr>
+        <w:t>Der 5x5 Byte Block ist zeilenweise auf den Ausgängen „pxl_data_l1[39 .. 0]“ bis „pxl_data_l5[39 .. 0]“ lesbar. Die Ausgänge dürfen erst gelesen werden, wenn der Ausgang „pxl_datal_val“ einen logischen High-Pegel vorweist</w:t>
+      </w:r>
+      <w:r>
+        <w:rPr>
+          <w:bCs/>
+        </w:rPr>
+        <w:t>.</w:t>
       </w:r>
       <w:r>
         <w:rPr>
           <w:bCs/>
         </w:rPr>
         <w:t xml:space="preserve"> </w:t>
-      </w:r>
-      <w:r>
-        <w:rPr>
-          <w:bCs/>
-        </w:rPr>
-        <w:t>(Abbildung SDRAM_Pixelbuffer 1)</w:t>
-      </w:r>
-      <w:r>
-        <w:rPr>
-          <w:bCs/>
-        </w:rPr>
-        <w:t xml:space="preserve"> erfasst innerhalb von 5x5 Byte Blöcken ein ganzes Bild. Es steht nur ein Block in einem Buffer und ist nach außen Zeile für Zeile lesbar</w:t>
-      </w:r>
-      <w:r>
-        <w:rPr>
-          <w:bCs/>
-        </w:rPr>
-        <w:t>.</w:t>
-      </w:r>
-      <w:r>
-        <w:rPr>
-          <w:bCs/>
-        </w:rPr>
-        <w:t xml:space="preserve"> Siehe folgendes Bild zur Veranschaulichung</w:t>
-      </w:r>
-      <w:r>
-        <w:rPr>
-          <w:bCs/>
-        </w:rPr>
-        <w:t>:</w:t>
-      </w:r>
-      <w:r>
-        <w:rPr>
-          <w:bCs/>
-        </w:rPr>
-        <w:br/>
-      </w:r>
-      <w:r>
-        <w:rPr>
-          <w:bCs/>
-        </w:rPr>
-        <w:t>Die f</w:t>
-      </w:r>
-      <w:r>
-        <w:rPr>
-          <w:bCs/>
-        </w:rPr>
-        <w:t>ünf Ausgänge</w:t>
-      </w:r>
-      <w:r>
-        <w:rPr>
-          <w:bCs/>
-        </w:rPr>
-        <w:t>,</w:t>
-      </w:r>
-      <w:r>
-        <w:rPr>
-          <w:bCs/>
-        </w:rPr>
-        <w:t xml:space="preserve"> für jeweils eine Zeile</w:t>
-      </w:r>
-      <w:r>
-        <w:rPr>
-          <w:bCs/>
-        </w:rPr>
-        <w:t>,</w:t>
-      </w:r>
-      <w:r>
-        <w:rPr>
-          <w:bCs/>
-        </w:rPr>
-        <w:t xml:space="preserve"> sind auf den Eingang </w:t>
-      </w:r>
-      <w:r>
-        <w:rPr>
-          <w:bCs/>
-        </w:rPr>
-        <w:t>„</w:t>
-      </w:r>
-      <w:r>
-        <w:rPr>
-          <w:bCs/>
-        </w:rPr>
-        <w:t>pxl_datal1</w:t>
-      </w:r>
-      <w:r>
-        <w:rPr>
-          <w:bCs/>
-        </w:rPr>
-        <w:t xml:space="preserve"> </w:t>
-      </w:r>
-      <w:r>
-        <w:rPr>
-          <w:bCs/>
-        </w:rPr>
-        <w:t>.</w:t>
-      </w:r>
-      <w:r>
-        <w:rPr>
-          <w:bCs/>
-        </w:rPr>
-        <w:t>.</w:t>
-      </w:r>
-      <w:r>
-        <w:rPr>
-          <w:bCs/>
-        </w:rPr>
-        <w:t>.</w:t>
-      </w:r>
-      <w:r>
-        <w:rPr>
-          <w:bCs/>
-        </w:rPr>
-        <w:t xml:space="preserve"> </w:t>
-      </w:r>
-      <w:r>
-        <w:rPr>
-          <w:bCs/>
-        </w:rPr>
-        <w:t>pxl_datal5</w:t>
-      </w:r>
-      <w:r>
-        <w:rPr>
-          <w:bCs/>
-        </w:rPr>
-        <w:t>“</w:t>
-      </w:r>
-      <w:r>
-        <w:rPr>
-          <w:bCs/>
-        </w:rPr>
-        <w:t xml:space="preserve"> des Modul „</w:t>
-      </w:r>
-      <w:r>
-        <w:rPr>
-          <w:bCs/>
-        </w:rPr>
-        <w:t>d</w:t>
-      </w:r>
-      <w:r>
-        <w:rPr>
-          <w:bCs/>
-        </w:rPr>
-        <w:t>ebay“ gelegt für die Auswertung des Bayer Pattern.</w:t>
-      </w:r>
-      <w:r>
-        <w:rPr>
-          <w:bCs/>
-        </w:rPr>
-        <w:t xml:space="preserve"> </w:t>
-      </w:r>
-      <w:r>
-        <w:rPr>
-          <w:bCs/>
-        </w:rPr>
-        <w:t>Zu beachten ist das Block 2</w:t>
-      </w:r>
-      <w:r>
-        <w:rPr>
-          <w:bCs/>
-        </w:rPr>
-        <w:t xml:space="preserve"> (Abbild</w:t>
-      </w:r>
-      <w:r>
-        <w:rPr>
-          <w:bCs/>
-        </w:rPr>
-        <w:t>un</w:t>
-      </w:r>
-      <w:r>
-        <w:rPr>
-          <w:bCs/>
-        </w:rPr>
-        <w:t>g SDRAM_Pixelbuffer 2)</w:t>
-      </w:r>
-      <w:r>
-        <w:rPr>
-          <w:bCs/>
-        </w:rPr>
-        <w:t xml:space="preserve"> erst lesbar ist, wenn </w:t>
-      </w:r>
-      <w:r>
-        <w:rPr>
-          <w:bCs/>
-        </w:rPr>
-        <w:t>der Buffer indem Block 1 stand vollständig überschrieben wurde.</w:t>
       </w:r>
     </w:p>
     <w:p>
@@ -601,13 +683,38 @@
           <w:bCs/>
         </w:rPr>
         <w:lastRenderedPageBreak/>
+        <w:t>Die fünf Ausgänge, für jeweils eine Zeile, sind auf den Eingang „pxl_datal1 ... pxl_datal5“ des Modul „debay“ gelegt für die Auswertung des Bayer Pattern.</w:t>
+      </w:r>
+    </w:p>
+    <w:p>
+      <w:pPr>
+        <w:rPr>
+          <w:bCs/>
+        </w:rPr>
+      </w:pPr>
+      <w:r>
+        <w:rPr>
+          <w:bCs/>
+        </w:rPr>
         <w:t>Wenn</w:t>
       </w:r>
       <w:r>
         <w:rPr>
           <w:bCs/>
         </w:rPr>
-        <w:t xml:space="preserve"> ein Block komplett erfasst und bearbeitet wurde, wird der Block um eine Pixelspalte im Bild verschoben und der nächste Block wird gebuffert.</w:t>
+        <w:t xml:space="preserve"> ein Block komplett erfasst und bearbeitet wurde, wird der Block um eine Pixelspalte im Bild verschoben und der nächste Block wird ge</w:t>
+      </w:r>
+      <w:r>
+        <w:rPr>
+          <w:bCs/>
+        </w:rPr>
+        <w:t>p</w:t>
+      </w:r>
+      <w:r>
+        <w:rPr>
+          <w:bCs/>
+        </w:rPr>
+        <w:t>uffert.</w:t>
       </w:r>
       <w:r>
         <w:rPr>
@@ -637,7 +744,19 @@
         <w:rPr>
           <w:bCs/>
         </w:rPr>
-        <w:t xml:space="preserve">Spalte erlangt, dann wird der Buffer mit dem nächsten Block, am Spaltenbeginn um </w:t>
+        <w:t xml:space="preserve">Spalte </w:t>
+      </w:r>
+      <w:r>
+        <w:rPr>
+          <w:bCs/>
+        </w:rPr>
+        <w:t>erreicht</w:t>
+      </w:r>
+      <w:r>
+        <w:rPr>
+          <w:bCs/>
+        </w:rPr>
+        <w:t xml:space="preserve">, dann wird der Buffer mit dem nächsten Block, am Spaltenbeginn um </w:t>
       </w:r>
       <w:r>
         <w:rPr>
@@ -667,8 +786,8 @@
           <w:noProof/>
         </w:rPr>
         <w:drawing>
-          <wp:inline distT="0" distB="0" distL="0" distR="0" wp14:anchorId="38049407" wp14:editId="27209763">
-            <wp:extent cx="5760720" cy="2619061"/>
+          <wp:inline distT="0" distB="0" distL="0" distR="0" wp14:anchorId="38049407" wp14:editId="7AE6CD54">
+            <wp:extent cx="5626595" cy="2619061"/>
             <wp:effectExtent l="0" t="0" r="0" b="0"/>
             <wp:docPr id="3" name="Grafik 3"/>
             <wp:cNvGraphicFramePr>
@@ -696,7 +815,7 @@
                   <pic:spPr>
                     <a:xfrm>
                       <a:off x="0" y="0"/>
-                      <a:ext cx="5760720" cy="2619061"/>
+                      <a:ext cx="5626595" cy="2619061"/>
                     </a:xfrm>
                     <a:prstGeom prst="rect">
                       <a:avLst/>
@@ -719,14 +838,27 @@
       <w:r>
         <w:t xml:space="preserve">Abbildung SDRAM_Pixelbuffer </w:t>
       </w:r>
-      <w:fldSimple w:instr=" SEQ Abbildung_SDRAM_Pixelbuffer \* ARABIC ">
-        <w:r>
-          <w:rPr>
-            <w:noProof/>
-          </w:rPr>
-          <w:t>3</w:t>
-        </w:r>
-      </w:fldSimple>
+      <w:r>
+        <w:fldChar w:fldCharType="begin"/>
+      </w:r>
+      <w:r>
+        <w:instrText xml:space="preserve"> SEQ Abbildung_SDRAM_Pixelbuffer \* ARABIC </w:instrText>
+      </w:r>
+      <w:r>
+        <w:fldChar w:fldCharType="separate"/>
+      </w:r>
+      <w:r>
+        <w:rPr>
+          <w:noProof/>
+        </w:rPr>
+        <w:t>3</w:t>
+      </w:r>
+      <w:r>
+        <w:rPr>
+          <w:noProof/>
+        </w:rPr>
+        <w:fldChar w:fldCharType="end"/>
+      </w:r>
       <w:r>
         <w:t>: Schaubild Pixelbuffer Zeilenende</w:t>
       </w:r>
@@ -761,13 +893,13 @@
         <mc:AlternateContent>
           <mc:Choice Requires="wps">
             <w:drawing>
-              <wp:anchor distT="0" distB="0" distL="114300" distR="114300" simplePos="0" relativeHeight="251670528" behindDoc="0" locked="0" layoutInCell="1" allowOverlap="1" wp14:anchorId="01A302EE" wp14:editId="11CA589C">
+              <wp:anchor distT="0" distB="0" distL="114300" distR="114300" simplePos="0" relativeHeight="251670528" behindDoc="0" locked="0" layoutInCell="1" allowOverlap="1" wp14:anchorId="01A302EE" wp14:editId="1E0CD45C">
                 <wp:simplePos x="0" y="0"/>
-                <wp:positionH relativeFrom="column">
-                  <wp:posOffset>1223010</wp:posOffset>
+                <wp:positionH relativeFrom="margin">
+                  <wp:align>center</wp:align>
                 </wp:positionH>
                 <wp:positionV relativeFrom="paragraph">
-                  <wp:posOffset>3014980</wp:posOffset>
+                  <wp:posOffset>3236653</wp:posOffset>
                 </wp:positionV>
                 <wp:extent cx="3314700" cy="635"/>
                 <wp:effectExtent l="0" t="0" r="0" b="0"/>
@@ -805,14 +937,27 @@
                             <w:r>
                               <w:t xml:space="preserve">Abbildung Debay </w:t>
                             </w:r>
-                            <w:fldSimple w:instr=" SEQ Abbildung_Debay \* ARABIC ">
-                              <w:r>
-                                <w:rPr>
-                                  <w:noProof/>
-                                </w:rPr>
-                                <w:t>1</w:t>
-                              </w:r>
-                            </w:fldSimple>
+                            <w:r>
+                              <w:fldChar w:fldCharType="begin"/>
+                            </w:r>
+                            <w:r>
+                              <w:instrText xml:space="preserve"> SEQ Abbildung_Debay \* ARABIC </w:instrText>
+                            </w:r>
+                            <w:r>
+                              <w:fldChar w:fldCharType="separate"/>
+                            </w:r>
+                            <w:r>
+                              <w:rPr>
+                                <w:noProof/>
+                              </w:rPr>
+                              <w:t>1</w:t>
+                            </w:r>
+                            <w:r>
+                              <w:rPr>
+                                <w:noProof/>
+                              </w:rPr>
+                              <w:fldChar w:fldCharType="end"/>
+                            </w:r>
                             <w:r>
                               <w:t>: Blockschaltbild</w:t>
                             </w:r>
@@ -833,7 +978,7 @@
           </mc:Choice>
           <mc:Fallback>
             <w:pict>
-              <v:shape w14:anchorId="01A302EE" id="Textfeld 5" o:spid="_x0000_s1028" type="#_x0000_t202" style="position:absolute;margin-left:96.3pt;margin-top:237.4pt;width:261pt;height:.05pt;z-index:251670528;visibility:visible;mso-wrap-style:square;mso-wrap-distance-left:9pt;mso-wrap-distance-top:0;mso-wrap-distance-right:9pt;mso-wrap-distance-bottom:0;mso-position-horizontal:absolute;mso-position-horizontal-relative:text;mso-position-vertical:absolute;mso-position-vertical-relative:text;v-text-anchor:top" o:gfxdata="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" stroked="f">
+              <v:shape w14:anchorId="01A302EE" id="Textfeld 5" o:spid="_x0000_s1028" type="#_x0000_t202" style="position:absolute;margin-left:0;margin-top:254.85pt;width:261pt;height:.05pt;z-index:251670528;visibility:visible;mso-wrap-style:square;mso-wrap-distance-left:9pt;mso-wrap-distance-top:0;mso-wrap-distance-right:9pt;mso-wrap-distance-bottom:0;mso-position-horizontal:center;mso-position-horizontal-relative:margin;mso-position-vertical:absolute;mso-position-vertical-relative:text;v-text-anchor:top" o:gfxdata="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" stroked="f">
                 <v:textbox style="mso-fit-shape-to-text:t" inset="0,0,0,0">
                   <w:txbxContent>
                     <w:p>
@@ -846,21 +991,34 @@
                       <w:r>
                         <w:t xml:space="preserve">Abbildung Debay </w:t>
                       </w:r>
-                      <w:fldSimple w:instr=" SEQ Abbildung_Debay \* ARABIC ">
-                        <w:r>
-                          <w:rPr>
-                            <w:noProof/>
-                          </w:rPr>
-                          <w:t>1</w:t>
-                        </w:r>
-                      </w:fldSimple>
+                      <w:r>
+                        <w:fldChar w:fldCharType="begin"/>
+                      </w:r>
+                      <w:r>
+                        <w:instrText xml:space="preserve"> SEQ Abbildung_Debay \* ARABIC </w:instrText>
+                      </w:r>
+                      <w:r>
+                        <w:fldChar w:fldCharType="separate"/>
+                      </w:r>
+                      <w:r>
+                        <w:rPr>
+                          <w:noProof/>
+                        </w:rPr>
+                        <w:t>1</w:t>
+                      </w:r>
+                      <w:r>
+                        <w:rPr>
+                          <w:noProof/>
+                        </w:rPr>
+                        <w:fldChar w:fldCharType="end"/>
+                      </w:r>
                       <w:r>
                         <w:t>: Blockschaltbild</w:t>
                       </w:r>
                     </w:p>
                   </w:txbxContent>
                 </v:textbox>
-                <w10:wrap type="topAndBottom"/>
+                <w10:wrap type="topAndBottom" anchorx="margin"/>
               </v:shape>
             </w:pict>
           </mc:Fallback>
@@ -870,14 +1028,94 @@
         <w:rPr>
           <w:noProof/>
         </w:rPr>
+        <mc:AlternateContent>
+          <mc:Choice Requires="wps">
+            <w:drawing>
+              <wp:anchor distT="0" distB="0" distL="114300" distR="114300" simplePos="0" relativeHeight="251680768" behindDoc="0" locked="0" layoutInCell="1" allowOverlap="1" wp14:anchorId="42B6CFFC" wp14:editId="202A4ABC">
+                <wp:simplePos x="0" y="0"/>
+                <wp:positionH relativeFrom="column">
+                  <wp:posOffset>3492096</wp:posOffset>
+                </wp:positionH>
+                <wp:positionV relativeFrom="paragraph">
+                  <wp:posOffset>965835</wp:posOffset>
+                </wp:positionV>
+                <wp:extent cx="937260" cy="1399251"/>
+                <wp:effectExtent l="0" t="0" r="15240" b="10795"/>
+                <wp:wrapNone/>
+                <wp:docPr id="14" name="Rechteck 14"/>
+                <wp:cNvGraphicFramePr/>
+                <a:graphic xmlns:a="http://schemas.openxmlformats.org/drawingml/2006/main">
+                  <a:graphicData uri="http://schemas.microsoft.com/office/word/2010/wordprocessingShape">
+                    <wps:wsp>
+                      <wps:cNvSpPr/>
+                      <wps:spPr>
+                        <a:xfrm>
+                          <a:off x="0" y="0"/>
+                          <a:ext cx="937260" cy="1399251"/>
+                        </a:xfrm>
+                        <a:prstGeom prst="rect">
+                          <a:avLst/>
+                        </a:prstGeom>
+                        <a:noFill/>
+                        <a:ln>
+                          <a:solidFill>
+                            <a:srgbClr val="FF0000"/>
+                          </a:solidFill>
+                        </a:ln>
+                      </wps:spPr>
+                      <wps:style>
+                        <a:lnRef idx="2">
+                          <a:schemeClr val="accent1">
+                            <a:shade val="50000"/>
+                          </a:schemeClr>
+                        </a:lnRef>
+                        <a:fillRef idx="1">
+                          <a:schemeClr val="accent1"/>
+                        </a:fillRef>
+                        <a:effectRef idx="0">
+                          <a:schemeClr val="accent1"/>
+                        </a:effectRef>
+                        <a:fontRef idx="minor">
+                          <a:schemeClr val="lt1"/>
+                        </a:fontRef>
+                      </wps:style>
+                      <wps:bodyPr rot="0" spcFirstLastPara="0" vertOverflow="overflow" horzOverflow="overflow" vert="horz" wrap="square" lIns="91440" tIns="45720" rIns="91440" bIns="45720" numCol="1" spcCol="0" rtlCol="0" fromWordArt="0" anchor="ctr" anchorCtr="0" forceAA="0" compatLnSpc="1">
+                        <a:prstTxWarp prst="textNoShape">
+                          <a:avLst/>
+                        </a:prstTxWarp>
+                        <a:noAutofit/>
+                      </wps:bodyPr>
+                    </wps:wsp>
+                  </a:graphicData>
+                </a:graphic>
+                <wp14:sizeRelH relativeFrom="margin">
+                  <wp14:pctWidth>0</wp14:pctWidth>
+                </wp14:sizeRelH>
+                <wp14:sizeRelV relativeFrom="margin">
+                  <wp14:pctHeight>0</wp14:pctHeight>
+                </wp14:sizeRelV>
+              </wp:anchor>
+            </w:drawing>
+          </mc:Choice>
+          <mc:Fallback>
+            <w:pict>
+              <v:rect w14:anchorId="7E3941B4" id="Rechteck 14" o:spid="_x0000_s1026" style="position:absolute;margin-left:274.95pt;margin-top:76.05pt;width:73.8pt;height:110.2pt;z-index:251680768;visibility:visible;mso-wrap-style:square;mso-width-percent:0;mso-height-percent:0;mso-wrap-distance-left:9pt;mso-wrap-distance-top:0;mso-wrap-distance-right:9pt;mso-wrap-distance-bottom:0;mso-position-horizontal:absolute;mso-position-horizontal-relative:text;mso-position-vertical:absolute;mso-position-vertical-relative:text;mso-width-percent:0;mso-height-percent:0;mso-width-relative:margin;mso-height-relative:margin;v-text-anchor:middle" o:gfxdata="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" filled="f" strokecolor="red" strokeweight="1pt"/>
+            </w:pict>
+          </mc:Fallback>
+        </mc:AlternateContent>
+      </w:r>
+      <w:r>
+        <w:rPr>
+          <w:noProof/>
+        </w:rPr>
         <w:drawing>
-          <wp:anchor distT="0" distB="0" distL="114300" distR="114300" simplePos="0" relativeHeight="251668480" behindDoc="0" locked="0" layoutInCell="1" allowOverlap="1" wp14:anchorId="2EC15BD5" wp14:editId="40BBB3AA">
+          <wp:anchor distT="0" distB="0" distL="114300" distR="114300" simplePos="0" relativeHeight="251668480" behindDoc="0" locked="0" layoutInCell="1" allowOverlap="1" wp14:anchorId="2EC15BD5" wp14:editId="531461DE">
             <wp:simplePos x="0" y="0"/>
             <wp:positionH relativeFrom="margin">
               <wp:align>center</wp:align>
             </wp:positionH>
             <wp:positionV relativeFrom="paragraph">
-              <wp:posOffset>191770</wp:posOffset>
+              <wp:posOffset>565323</wp:posOffset>
             </wp:positionV>
             <wp:extent cx="3314700" cy="2766060"/>
             <wp:effectExtent l="0" t="0" r="0" b="0"/>
@@ -927,10 +1165,115 @@
           </wp:anchor>
         </w:drawing>
       </w:r>
+      <w:r>
+        <w:rPr>
+          <w:noProof/>
+        </w:rPr>
+        <mc:AlternateContent>
+          <mc:Choice Requires="wps">
+            <w:drawing>
+              <wp:anchor distT="0" distB="0" distL="114300" distR="114300" simplePos="0" relativeHeight="251678720" behindDoc="0" locked="0" layoutInCell="1" allowOverlap="1" wp14:anchorId="28C3BB3C" wp14:editId="3B1022A9">
+                <wp:simplePos x="0" y="0"/>
+                <wp:positionH relativeFrom="column">
+                  <wp:posOffset>1517823</wp:posOffset>
+                </wp:positionH>
+                <wp:positionV relativeFrom="paragraph">
+                  <wp:posOffset>1069744</wp:posOffset>
+                </wp:positionV>
+                <wp:extent cx="1032164" cy="800100"/>
+                <wp:effectExtent l="0" t="0" r="15875" b="19050"/>
+                <wp:wrapNone/>
+                <wp:docPr id="13" name="Rechteck 13"/>
+                <wp:cNvGraphicFramePr/>
+                <a:graphic xmlns:a="http://schemas.openxmlformats.org/drawingml/2006/main">
+                  <a:graphicData uri="http://schemas.microsoft.com/office/word/2010/wordprocessingShape">
+                    <wps:wsp>
+                      <wps:cNvSpPr/>
+                      <wps:spPr>
+                        <a:xfrm>
+                          <a:off x="0" y="0"/>
+                          <a:ext cx="1032164" cy="800100"/>
+                        </a:xfrm>
+                        <a:prstGeom prst="rect">
+                          <a:avLst/>
+                        </a:prstGeom>
+                        <a:noFill/>
+                        <a:ln>
+                          <a:solidFill>
+                            <a:srgbClr val="FF0000"/>
+                          </a:solidFill>
+                        </a:ln>
+                      </wps:spPr>
+                      <wps:style>
+                        <a:lnRef idx="2">
+                          <a:schemeClr val="accent1">
+                            <a:shade val="50000"/>
+                          </a:schemeClr>
+                        </a:lnRef>
+                        <a:fillRef idx="1">
+                          <a:schemeClr val="accent1"/>
+                        </a:fillRef>
+                        <a:effectRef idx="0">
+                          <a:schemeClr val="accent1"/>
+                        </a:effectRef>
+                        <a:fontRef idx="minor">
+                          <a:schemeClr val="lt1"/>
+                        </a:fontRef>
+                      </wps:style>
+                      <wps:bodyPr rot="0" spcFirstLastPara="0" vertOverflow="overflow" horzOverflow="overflow" vert="horz" wrap="square" lIns="91440" tIns="45720" rIns="91440" bIns="45720" numCol="1" spcCol="0" rtlCol="0" fromWordArt="0" anchor="ctr" anchorCtr="0" forceAA="0" compatLnSpc="1">
+                        <a:prstTxWarp prst="textNoShape">
+                          <a:avLst/>
+                        </a:prstTxWarp>
+                        <a:noAutofit/>
+                      </wps:bodyPr>
+                    </wps:wsp>
+                  </a:graphicData>
+                </a:graphic>
+                <wp14:sizeRelH relativeFrom="margin">
+                  <wp14:pctWidth>0</wp14:pctWidth>
+                </wp14:sizeRelH>
+                <wp14:sizeRelV relativeFrom="margin">
+                  <wp14:pctHeight>0</wp14:pctHeight>
+                </wp14:sizeRelV>
+              </wp:anchor>
+            </w:drawing>
+          </mc:Choice>
+          <mc:Fallback>
+            <w:pict>
+              <v:rect w14:anchorId="04243499" id="Rechteck 13" o:spid="_x0000_s1026" style="position:absolute;margin-left:119.5pt;margin-top:84.25pt;width:81.25pt;height:63pt;z-index:251678720;visibility:visible;mso-wrap-style:square;mso-width-percent:0;mso-height-percent:0;mso-wrap-distance-left:9pt;mso-wrap-distance-top:0;mso-wrap-distance-right:9pt;mso-wrap-distance-bottom:0;mso-position-horizontal:absolute;mso-position-horizontal-relative:text;mso-position-vertical:absolute;mso-position-vertical-relative:text;mso-width-percent:0;mso-height-percent:0;mso-width-relative:margin;mso-height-relative:margin;v-text-anchor:middle" o:gfxdata="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" filled="f" strokecolor="red" strokeweight="1pt"/>
+            </w:pict>
+          </mc:Fallback>
+        </mc:AlternateContent>
+      </w:r>
+      <w:r>
+        <w:t>Die Pixeldaten</w:t>
+      </w:r>
+      <w:r>
+        <w:t xml:space="preserve"> </w:t>
+      </w:r>
+      <w:r>
+        <w:t xml:space="preserve">(5x5 Byte Block) des Modul „sdram_pixelbuffer“ </w:t>
+      </w:r>
+      <w:r>
+        <w:t xml:space="preserve">liegen an den Eingängen </w:t>
+      </w:r>
+      <w:r>
+        <w:t xml:space="preserve"> </w:t>
+      </w:r>
+      <w:r>
+        <w:t>„pxl_data_l1[39 .. 0]“ bis „pxl_data_l5[39 .. 0]</w:t>
+      </w:r>
+      <w:r>
+        <w:t>“ an. Jeder Eingang steht für eine Zeile im Block</w:t>
+      </w:r>
+      <w:r>
+        <w:t>.</w:t>
+      </w:r>
     </w:p>
     <w:p>
       <w:pPr>
         <w:rPr>
+          <w:b/>
           <w:bCs/>
         </w:rPr>
       </w:pPr>
@@ -941,13 +1284,13 @@
         <mc:AlternateContent>
           <mc:Choice Requires="wps">
             <w:drawing>
-              <wp:anchor distT="0" distB="0" distL="114300" distR="114300" simplePos="0" relativeHeight="251673600" behindDoc="0" locked="0" layoutInCell="1" allowOverlap="1" wp14:anchorId="52F12D36" wp14:editId="2450E02E">
+              <wp:anchor distT="0" distB="0" distL="114300" distR="114300" simplePos="0" relativeHeight="251673600" behindDoc="0" locked="0" layoutInCell="1" allowOverlap="1" wp14:anchorId="52F12D36" wp14:editId="36C802A1">
                 <wp:simplePos x="0" y="0"/>
                 <wp:positionH relativeFrom="margin">
-                  <wp:posOffset>99060</wp:posOffset>
+                  <wp:posOffset>64424</wp:posOffset>
                 </wp:positionH>
                 <wp:positionV relativeFrom="paragraph">
-                  <wp:posOffset>7664450</wp:posOffset>
+                  <wp:posOffset>7408141</wp:posOffset>
                 </wp:positionV>
                 <wp:extent cx="5760720" cy="635"/>
                 <wp:effectExtent l="0" t="0" r="0" b="0"/>
@@ -985,16 +1328,32 @@
                             <w:r>
                               <w:t xml:space="preserve">Abbildung Debay </w:t>
                             </w:r>
-                            <w:fldSimple w:instr=" SEQ Abbildung_Debay \* ARABIC ">
-                              <w:r>
-                                <w:rPr>
-                                  <w:noProof/>
-                                </w:rPr>
-                                <w:t>2</w:t>
-                              </w:r>
-                            </w:fldSimple>
+                            <w:r>
+                              <w:fldChar w:fldCharType="begin"/>
+                            </w:r>
+                            <w:r>
+                              <w:instrText xml:space="preserve"> SEQ Abbildung_Debay \* ARABIC </w:instrText>
+                            </w:r>
+                            <w:r>
+                              <w:fldChar w:fldCharType="separate"/>
+                            </w:r>
+                            <w:r>
+                              <w:rPr>
+                                <w:noProof/>
+                              </w:rPr>
+                              <w:t>2</w:t>
+                            </w:r>
+                            <w:r>
+                              <w:rPr>
+                                <w:noProof/>
+                              </w:rPr>
+                              <w:fldChar w:fldCharType="end"/>
+                            </w:r>
                             <w:r>
                               <w:t>: Aufteilung 5x5 Byte Block</w:t>
+                            </w:r>
+                            <w:r>
+                              <w:t xml:space="preserve"> in kleinere 3x3 Blöcke</w:t>
                             </w:r>
                           </w:p>
                         </w:txbxContent>
@@ -1013,7 +1372,7 @@
           </mc:Choice>
           <mc:Fallback>
             <w:pict>
-              <v:shape w14:anchorId="52F12D36" id="Textfeld 9" o:spid="_x0000_s1029" type="#_x0000_t202" style="position:absolute;margin-left:7.8pt;margin-top:603.5pt;width:453.6pt;height:.05pt;z-index:251673600;visibility:visible;mso-wrap-style:square;mso-wrap-distance-left:9pt;mso-wrap-distance-top:0;mso-wrap-distance-right:9pt;mso-wrap-distance-bottom:0;mso-position-horizontal:absolute;mso-position-horizontal-relative:margin;mso-position-vertical:absolute;mso-position-vertical-relative:text;v-text-anchor:top" o:gfxdata="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" stroked="f">
+              <v:shape w14:anchorId="52F12D36" id="Textfeld 9" o:spid="_x0000_s1029" type="#_x0000_t202" style="position:absolute;margin-left:5.05pt;margin-top:583.3pt;width:453.6pt;height:.05pt;z-index:251673600;visibility:visible;mso-wrap-style:square;mso-wrap-distance-left:9pt;mso-wrap-distance-top:0;mso-wrap-distance-right:9pt;mso-wrap-distance-bottom:0;mso-position-horizontal:absolute;mso-position-horizontal-relative:margin;mso-position-vertical:absolute;mso-position-vertical-relative:text;v-text-anchor:top" o:gfxdata="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" stroked="f">
                 <v:textbox style="mso-fit-shape-to-text:t" inset="0,0,0,0">
                   <w:txbxContent>
                     <w:p>
@@ -1026,16 +1385,32 @@
                       <w:r>
                         <w:t xml:space="preserve">Abbildung Debay </w:t>
                       </w:r>
-                      <w:fldSimple w:instr=" SEQ Abbildung_Debay \* ARABIC ">
-                        <w:r>
-                          <w:rPr>
-                            <w:noProof/>
-                          </w:rPr>
-                          <w:t>2</w:t>
-                        </w:r>
-                      </w:fldSimple>
+                      <w:r>
+                        <w:fldChar w:fldCharType="begin"/>
+                      </w:r>
+                      <w:r>
+                        <w:instrText xml:space="preserve"> SEQ Abbildung_Debay \* ARABIC </w:instrText>
+                      </w:r>
+                      <w:r>
+                        <w:fldChar w:fldCharType="separate"/>
+                      </w:r>
+                      <w:r>
+                        <w:rPr>
+                          <w:noProof/>
+                        </w:rPr>
+                        <w:t>2</w:t>
+                      </w:r>
+                      <w:r>
+                        <w:rPr>
+                          <w:noProof/>
+                        </w:rPr>
+                        <w:fldChar w:fldCharType="end"/>
+                      </w:r>
                       <w:r>
                         <w:t>: Aufteilung 5x5 Byte Block</w:t>
+                      </w:r>
+                      <w:r>
+                        <w:t xml:space="preserve"> in kleinere 3x3 Blöcke</w:t>
                       </w:r>
                     </w:p>
                   </w:txbxContent>
@@ -1051,15 +1426,15 @@
           <w:noProof/>
         </w:rPr>
         <w:drawing>
-          <wp:anchor distT="0" distB="0" distL="114300" distR="114300" simplePos="0" relativeHeight="251671552" behindDoc="0" locked="0" layoutInCell="1" allowOverlap="1" wp14:anchorId="64460067" wp14:editId="7A0B2349">
+          <wp:anchor distT="0" distB="0" distL="114300" distR="114300" simplePos="0" relativeHeight="251671552" behindDoc="0" locked="0" layoutInCell="1" allowOverlap="1" wp14:anchorId="64460067" wp14:editId="3F2EC16D">
             <wp:simplePos x="0" y="0"/>
             <wp:positionH relativeFrom="margin">
-              <wp:align>right</wp:align>
+              <wp:align>left</wp:align>
             </wp:positionH>
             <wp:positionV relativeFrom="paragraph">
-              <wp:posOffset>4669790</wp:posOffset>
+              <wp:posOffset>4409036</wp:posOffset>
             </wp:positionV>
-            <wp:extent cx="5760720" cy="3088640"/>
+            <wp:extent cx="5760720" cy="3014980"/>
             <wp:effectExtent l="0" t="0" r="0" b="0"/>
             <wp:wrapTopAndBottom/>
             <wp:docPr id="6" name="Grafik 6"/>
@@ -1070,7 +1445,7 @@
               <a:graphicData uri="http://schemas.openxmlformats.org/drawingml/2006/picture">
                 <pic:pic xmlns:pic="http://schemas.openxmlformats.org/drawingml/2006/picture">
                   <pic:nvPicPr>
-                    <pic:cNvPr id="0" name="Picture 3"/>
+                    <pic:cNvPr id="6" name="Grafik 6"/>
                     <pic:cNvPicPr>
                       <a:picLocks noChangeAspect="1" noChangeArrowheads="1"/>
                     </pic:cNvPicPr>
@@ -1083,7 +1458,6 @@
                         </a:ext>
                       </a:extLst>
                     </a:blip>
-                    <a:srcRect/>
                     <a:stretch>
                       <a:fillRect/>
                     </a:stretch>
@@ -1091,7 +1465,7 @@
                   <pic:spPr bwMode="auto">
                     <a:xfrm>
                       <a:off x="0" y="0"/>
-                      <a:ext cx="5760720" cy="3088640"/>
+                      <a:ext cx="5760720" cy="3014980"/>
                     </a:xfrm>
                     <a:prstGeom prst="rect">
                       <a:avLst/>
@@ -1104,177 +1478,11 @@
                 </pic:pic>
               </a:graphicData>
             </a:graphic>
+            <wp14:sizeRelV relativeFrom="margin">
+              <wp14:pctHeight>0</wp14:pctHeight>
+            </wp14:sizeRelV>
           </wp:anchor>
         </w:drawing>
-      </w:r>
-      <w:r>
-        <w:rPr>
-          <w:b/>
-          <w:bCs/>
-        </w:rPr>
-        <w:t xml:space="preserve">Beschreibung: </w:t>
-      </w:r>
-      <w:r>
-        <w:rPr>
-          <w:bCs/>
-        </w:rPr>
-        <w:t>Das Modul arbeitet auf den Pixeldaten die von dem Modul „SDRAM_Pixelbuffer“ zur Verfügung gestellt werden.</w:t>
-      </w:r>
-      <w:r>
-        <w:rPr>
-          <w:bCs/>
-        </w:rPr>
-        <w:t xml:space="preserve"> Am Eingang stehen Bildinformationen</w:t>
-      </w:r>
-      <w:r>
-        <w:rPr>
-          <w:bCs/>
-        </w:rPr>
-        <w:t xml:space="preserve"> als 5x5 Byte Block zur Verfügung, </w:t>
-      </w:r>
-      <w:r>
-        <w:rPr>
-          <w:bCs/>
-        </w:rPr>
-        <w:t xml:space="preserve"> die im Bayer</w:t>
-      </w:r>
-      <w:r>
-        <w:rPr>
-          <w:bCs/>
-        </w:rPr>
-        <w:t xml:space="preserve"> </w:t>
-      </w:r>
-      <w:r>
-        <w:rPr>
-          <w:bCs/>
-        </w:rPr>
-        <w:t>Muster</w:t>
-      </w:r>
-      <w:r>
-        <w:rPr>
-          <w:bCs/>
-        </w:rPr>
-        <w:t xml:space="preserve"> vorliegen</w:t>
-      </w:r>
-      <w:r>
-        <w:rPr>
-          <w:bCs/>
-        </w:rPr>
-        <w:t xml:space="preserve"> (Abbildung Debay 2)</w:t>
-      </w:r>
-      <w:r>
-        <w:rPr>
-          <w:bCs/>
-        </w:rPr>
-        <w:t>.</w:t>
-      </w:r>
-      <w:r>
-        <w:rPr>
-          <w:bCs/>
-        </w:rPr>
-        <w:t xml:space="preserve"> </w:t>
-      </w:r>
-      <w:r>
-        <w:rPr>
-          <w:bCs/>
-        </w:rPr>
-        <w:t>Das Bayer Muster reduziert die Anzahl der Farbkanäle pro Pixel auf einen Kanal.</w:t>
-      </w:r>
-      <w:r>
-        <w:rPr>
-          <w:bCs/>
-        </w:rPr>
-        <w:t xml:space="preserve"> </w:t>
-      </w:r>
-      <w:r>
-        <w:rPr>
-          <w:bCs/>
-        </w:rPr>
-        <w:t xml:space="preserve">Die Vor- und Nachteile dieses Muster werden im Kapitel „Bayer Pattern“ genau erläutert. </w:t>
-      </w:r>
-      <w:r>
-        <w:rPr>
-          <w:bCs/>
-        </w:rPr>
-        <w:t xml:space="preserve">Für die Ausgabe des Bildes über eine VGA-Schnittstelle sollen drei Kanäle pro Pixel zur Verfügung stehen. </w:t>
-      </w:r>
-      <w:r>
-        <w:rPr>
-          <w:bCs/>
-        </w:rPr>
-        <w:t xml:space="preserve">Im Modul „Debay“ wird aus dem 5X5 Byte Block </w:t>
-      </w:r>
-      <w:r>
-        <w:rPr>
-          <w:bCs/>
-        </w:rPr>
-        <w:t xml:space="preserve">für jeden </w:t>
-      </w:r>
-      <w:r>
-        <w:rPr>
-          <w:bCs/>
-        </w:rPr>
-        <w:t xml:space="preserve">der drei </w:t>
-      </w:r>
-      <w:r>
-        <w:rPr>
-          <w:bCs/>
-        </w:rPr>
-        <w:t>Farbkan</w:t>
-      </w:r>
-      <w:r>
-        <w:rPr>
-          <w:bCs/>
-        </w:rPr>
-        <w:t>ä</w:t>
-      </w:r>
-      <w:r>
-        <w:rPr>
-          <w:bCs/>
-        </w:rPr>
-        <w:t>l</w:t>
-      </w:r>
-      <w:r>
-        <w:rPr>
-          <w:bCs/>
-        </w:rPr>
-        <w:t>e</w:t>
-      </w:r>
-      <w:r>
-        <w:rPr>
-          <w:bCs/>
-        </w:rPr>
-        <w:t xml:space="preserve">(R, G, B), ein 3x3 Byte Block </w:t>
-      </w:r>
-      <w:r>
-        <w:rPr>
-          <w:bCs/>
-        </w:rPr>
-        <w:t>gewonnen.</w:t>
-      </w:r>
-      <w:r>
-        <w:rPr>
-          <w:bCs/>
-        </w:rPr>
-        <w:t xml:space="preserve"> </w:t>
-      </w:r>
-      <w:r>
-        <w:rPr>
-          <w:bCs/>
-        </w:rPr>
-        <w:t xml:space="preserve">Um jeweils 9 Bytes pro Kanal zu bekommen, wird der 5x5 Byte Block wie in Abbildung Debay 2 </w:t>
-      </w:r>
-      <w:r>
-        <w:rPr>
-          <w:bCs/>
-        </w:rPr>
-        <w:t>aufgeteilt</w:t>
-      </w:r>
-      <w:r>
-        <w:rPr>
-          <w:bCs/>
-        </w:rPr>
-        <w:t>.</w:t>
       </w:r>
     </w:p>
     <w:p>
@@ -1287,7 +1495,169 @@
         <w:rPr>
           <w:bCs/>
         </w:rPr>
-        <w:br w:type="page"/>
+        <w:t xml:space="preserve">Der 5x5 Byte Block ist nach dem Bayer Muster </w:t>
+      </w:r>
+      <w:r>
+        <w:rPr>
+          <w:bCs/>
+        </w:rPr>
+        <w:t>formatiert</w:t>
+      </w:r>
+      <w:r>
+        <w:rPr>
+          <w:bCs/>
+        </w:rPr>
+        <w:t xml:space="preserve">. </w:t>
+      </w:r>
+      <w:r>
+        <w:rPr>
+          <w:bCs/>
+        </w:rPr>
+        <w:t xml:space="preserve">Das Bayer Muster reduziert die Anzahl der Farbkanäle pro Pixel auf einen </w:t>
+      </w:r>
+      <w:r>
+        <w:rPr>
+          <w:bCs/>
+        </w:rPr>
+        <w:t xml:space="preserve">einzigen </w:t>
+      </w:r>
+      <w:r>
+        <w:rPr>
+          <w:bCs/>
+        </w:rPr>
+        <w:t>Farbk</w:t>
+      </w:r>
+      <w:r>
+        <w:rPr>
+          <w:bCs/>
+        </w:rPr>
+        <w:t>anal</w:t>
+      </w:r>
+      <w:r>
+        <w:rPr>
+          <w:bCs/>
+        </w:rPr>
+        <w:t>.</w:t>
+      </w:r>
+      <w:r>
+        <w:rPr>
+          <w:bCs/>
+        </w:rPr>
+        <w:t xml:space="preserve"> </w:t>
+      </w:r>
+      <w:r>
+        <w:rPr>
+          <w:bCs/>
+        </w:rPr>
+        <w:t xml:space="preserve">Für die Ausgabe des Bildes über eine VGA-Schnittstelle sollen drei Kanäle pro Pixel zur Verfügung stehen. </w:t>
+      </w:r>
+      <w:r>
+        <w:rPr>
+          <w:bCs/>
+        </w:rPr>
+        <w:t>Im Modul „Debay“ wird aus dem 5</w:t>
+      </w:r>
+      <w:r>
+        <w:rPr>
+          <w:bCs/>
+        </w:rPr>
+        <w:t>x</w:t>
+      </w:r>
+      <w:r>
+        <w:rPr>
+          <w:bCs/>
+        </w:rPr>
+        <w:t xml:space="preserve">5 Byte Block </w:t>
+      </w:r>
+      <w:r>
+        <w:rPr>
+          <w:bCs/>
+        </w:rPr>
+        <w:t xml:space="preserve">für jeden </w:t>
+      </w:r>
+      <w:r>
+        <w:rPr>
+          <w:bCs/>
+        </w:rPr>
+        <w:t xml:space="preserve">der drei </w:t>
+      </w:r>
+      <w:r>
+        <w:rPr>
+          <w:bCs/>
+        </w:rPr>
+        <w:t>Farbkan</w:t>
+      </w:r>
+      <w:r>
+        <w:rPr>
+          <w:bCs/>
+        </w:rPr>
+        <w:t>ä</w:t>
+      </w:r>
+      <w:r>
+        <w:rPr>
+          <w:bCs/>
+        </w:rPr>
+        <w:t>l</w:t>
+      </w:r>
+      <w:r>
+        <w:rPr>
+          <w:bCs/>
+        </w:rPr>
+        <w:t>e</w:t>
+      </w:r>
+      <w:r>
+        <w:rPr>
+          <w:bCs/>
+        </w:rPr>
+        <w:t xml:space="preserve"> </w:t>
+      </w:r>
+      <w:r>
+        <w:rPr>
+          <w:bCs/>
+        </w:rPr>
+        <w:t xml:space="preserve">(R, G, B), ein 3x3 Byte Block </w:t>
+      </w:r>
+      <w:r>
+        <w:rPr>
+          <w:bCs/>
+        </w:rPr>
+        <w:t>gewonnen.</w:t>
+      </w:r>
+      <w:r>
+        <w:rPr>
+          <w:bCs/>
+        </w:rPr>
+        <w:t xml:space="preserve"> </w:t>
+      </w:r>
+      <w:r>
+        <w:rPr>
+          <w:bCs/>
+        </w:rPr>
+        <w:t xml:space="preserve">Um jeweils </w:t>
+      </w:r>
+      <w:r>
+        <w:rPr>
+          <w:bCs/>
+        </w:rPr>
+        <w:t>3x3</w:t>
+      </w:r>
+      <w:r>
+        <w:rPr>
+          <w:bCs/>
+        </w:rPr>
+        <w:t xml:space="preserve"> Bytes pro Kanal zu bekommen, wird der 5x5 Byte Block wie in Abbildung Debay 2 </w:t>
+      </w:r>
+      <w:r>
+        <w:rPr>
+          <w:bCs/>
+        </w:rPr>
+        <w:t>aufgeteilt</w:t>
+      </w:r>
+      <w:r>
+        <w:rPr>
+          <w:bCs/>
+        </w:rPr>
+        <w:t>.</w:t>
       </w:r>
     </w:p>
     <w:p>
@@ -1300,6 +1670,19 @@
         <w:rPr>
           <w:bCs/>
         </w:rPr>
+        <w:br w:type="page"/>
+      </w:r>
+    </w:p>
+    <w:p>
+      <w:pPr>
+        <w:rPr>
+          <w:bCs/>
+        </w:rPr>
+      </w:pPr>
+      <w:r>
+        <w:rPr>
+          <w:bCs/>
+        </w:rPr>
         <w:lastRenderedPageBreak/>
         <w:t xml:space="preserve">Durch die Aufteilung erhalten wir neun 3x3 Byte Blöcke. </w:t>
       </w:r>
@@ -1325,19 +1708,7 @@
         <w:rPr>
           <w:bCs/>
         </w:rPr>
-        <w:t>Wie in</w:t>
-      </w:r>
-      <w:r>
-        <w:rPr>
-          <w:bCs/>
-        </w:rPr>
-        <w:t xml:space="preserve"> Abbildung Debay 2</w:t>
-      </w:r>
-      <w:r>
-        <w:rPr>
-          <w:bCs/>
-        </w:rPr>
-        <w:t xml:space="preserve"> zu sehen, beinhaltet ein 3x3 Block mehr als nur eine Farbinformation für einen Kanal, so ist beispielsweise im ersten Block an Stelle 5 und 7 die Farbinformation für rot doppelt</w:t>
+        <w:t>Wie in Abbildung Debay 2 zu sehen, beinhaltet ein 3x3 Block mehr als nur eine Farbinformation für einen Kanal, so ist beispielsweise im ersten Block an Stelle 5 und 7 die Farbinformation für rot doppelt</w:t>
       </w:r>
       <w:r>
         <w:rPr>
@@ -1355,7 +1726,7 @@
         <w:rPr>
           <w:bCs/>
         </w:rPr>
-        <w:t>einzubekommen</w:t>
+        <w:t>ein zubekommen</w:t>
       </w:r>
       <w:r>
         <w:rPr>
@@ -1443,23 +1814,97 @@
     <w:p>
       <w:pPr>
         <w:pStyle w:val="Beschriftung"/>
-        <w:rPr>
-          <w:bCs/>
-        </w:rPr>
       </w:pPr>
       <w:r>
         <w:t xml:space="preserve">Abbildung Debay </w:t>
       </w:r>
-      <w:fldSimple w:instr=" SEQ Abbildung_Debay \* ARABIC ">
-        <w:r>
-          <w:rPr>
-            <w:noProof/>
-          </w:rPr>
-          <w:t>3</w:t>
-        </w:r>
-      </w:fldSimple>
-      <w:r>
-        <w:t>: Zusammensetzung 3x3 Rotkanal, Rl1 = Output der ersten Zeile des Rotkanals</w:t>
+      <w:r>
+        <w:fldChar w:fldCharType="begin"/>
+      </w:r>
+      <w:r>
+        <w:instrText xml:space="preserve"> SEQ Abbildung_Debay \* ARABIC </w:instrText>
+      </w:r>
+      <w:r>
+        <w:fldChar w:fldCharType="separate"/>
+      </w:r>
+      <w:r>
+        <w:rPr>
+          <w:noProof/>
+        </w:rPr>
+        <w:t>3</w:t>
+      </w:r>
+      <w:r>
+        <w:rPr>
+          <w:noProof/>
+        </w:rPr>
+        <w:fldChar w:fldCharType="end"/>
+      </w:r>
+      <w:r>
+        <w:t>: Zusammensetzung 3x3</w:t>
+      </w:r>
+      <w:r>
+        <w:t>, Beispiel am</w:t>
+      </w:r>
+      <w:r>
+        <w:t xml:space="preserve"> Rotkanal, Rl1 = Output der ersten Zeile des Rotkanals</w:t>
+      </w:r>
+    </w:p>
+    <w:p>
+      <w:r>
+        <w:t xml:space="preserve">Nach </w:t>
+      </w:r>
+      <w:r>
+        <w:t>dem Auswerten</w:t>
+      </w:r>
+      <w:r>
+        <w:t xml:space="preserve"> der kleineren Blöcke, werden die Informationen der 3x3 Blöcke pro Farbkanal</w:t>
+      </w:r>
+      <w:r>
+        <w:t>,</w:t>
+      </w:r>
+      <w:r>
+        <w:t xml:space="preserve"> auf den</w:t>
+      </w:r>
+      <w:r>
+        <w:t>,</w:t>
+      </w:r>
+      <w:r>
+        <w:t xml:space="preserve"> in Abbildung Debay 2</w:t>
+      </w:r>
+      <w:r>
+        <w:t xml:space="preserve"> </w:t>
+      </w:r>
+      <w:r>
+        <w:t xml:space="preserve">rot markierten, Ausgängen </w:t>
+      </w:r>
+      <w:r>
+        <w:t>gelegt.</w:t>
+      </w:r>
+      <w:r>
+        <w:t xml:space="preserve"> </w:t>
+      </w:r>
+    </w:p>
+    <w:p>
+      <w:r>
+        <w:t xml:space="preserve">Für die reine Ausgabe der Pixel über eine VGA Schnittstelle, würde ein Overhead bei der Anzahl </w:t>
+      </w:r>
+      <w:r>
+        <w:t>der gelesenen Pixel</w:t>
+      </w:r>
+      <w:r>
+        <w:t xml:space="preserve"> entstehen, da 3x3 große Blöcke als Eingabe für </w:t>
+      </w:r>
+      <w:r>
+        <w:t>das Decodieren</w:t>
+      </w:r>
+      <w:r>
+        <w:t xml:space="preserve"> des Bayer Pattern reichen würde</w:t>
+      </w:r>
+      <w:r>
+        <w:t xml:space="preserve">. </w:t>
+      </w:r>
+      <w:r>
+        <w:t>Jedoch ist die Größe von 5x5 als Eingabe gewünscht, da die zusätzlichen Pixel ein Maß an extra Information über Farbänderung und Farbbewegung liefert.</w:t>
       </w:r>
     </w:p>
     <w:sectPr>

</xml_diff>

<commit_message>
continued documentation of perske and current module
</commit_message>
<xml_diff>
--- a/Dokumentation/Stand Oster/BayerPatternVearbeitung/Übersicht Perske Project.docx
+++ b/Dokumentation/Stand Oster/BayerPatternVearbeitung/Übersicht Perske Project.docx
@@ -7,26 +7,141 @@
         <w:pStyle w:val="berschrift1"/>
       </w:pPr>
       <w:r>
-        <w:t>Modul: SDRAM_Pixelbuffer</w:t>
+        <w:t>Übersicht Ist-Zustand</w:t>
+      </w:r>
+    </w:p>
+    <w:p>
+      <w:r>
+        <w:t xml:space="preserve">Eine kurze Übersicht bietet folgende Grafik und beschreibt den vorgefundenen </w:t>
+      </w:r>
+      <w:r>
+        <w:t>Zustand,</w:t>
+      </w:r>
+      <w:r>
+        <w:t xml:space="preserve"> der bei Beginn des Projektes übernommen wurde.</w:t>
       </w:r>
     </w:p>
     <w:p>
       <w:pPr>
-        <w:rPr>
-          <w:bCs/>
-        </w:rPr>
+        <w:keepNext/>
       </w:pPr>
       <w:r>
         <w:rPr>
-          <w:bCs/>
-        </w:rPr>
-        <w:t xml:space="preserve">Durch vorherige Schritte, </w:t>
-      </w:r>
-      <w:r>
-        <w:rPr>
-          <w:bCs/>
-        </w:rPr>
-        <w:t>liegen</w:t>
+          <w:noProof/>
+        </w:rPr>
+        <w:drawing>
+          <wp:inline distT="0" distB="0" distL="0" distR="0" wp14:anchorId="059DBAEF" wp14:editId="7FDC47BF">
+            <wp:extent cx="5760720" cy="3940810"/>
+            <wp:effectExtent l="0" t="0" r="0" b="2540"/>
+            <wp:docPr id="15" name="Grafik 15"/>
+            <wp:cNvGraphicFramePr>
+              <a:graphicFrameLocks xmlns:a="http://schemas.openxmlformats.org/drawingml/2006/main" noChangeAspect="1"/>
+            </wp:cNvGraphicFramePr>
+            <a:graphic xmlns:a="http://schemas.openxmlformats.org/drawingml/2006/main">
+              <a:graphicData uri="http://schemas.openxmlformats.org/drawingml/2006/picture">
+                <pic:pic xmlns:pic="http://schemas.openxmlformats.org/drawingml/2006/picture">
+                  <pic:nvPicPr>
+                    <pic:cNvPr id="1" name=""/>
+                    <pic:cNvPicPr/>
+                  </pic:nvPicPr>
+                  <pic:blipFill>
+                    <a:blip r:embed="rId4"/>
+                    <a:stretch>
+                      <a:fillRect/>
+                    </a:stretch>
+                  </pic:blipFill>
+                  <pic:spPr>
+                    <a:xfrm>
+                      <a:off x="0" y="0"/>
+                      <a:ext cx="5760720" cy="3940810"/>
+                    </a:xfrm>
+                    <a:prstGeom prst="rect">
+                      <a:avLst/>
+                    </a:prstGeom>
+                  </pic:spPr>
+                </pic:pic>
+              </a:graphicData>
+            </a:graphic>
+          </wp:inline>
+        </w:drawing>
+      </w:r>
+    </w:p>
+    <w:p>
+      <w:pPr>
+        <w:pStyle w:val="Beschriftung"/>
+      </w:pPr>
+      <w:r>
+        <w:t xml:space="preserve">Abbildung Projekt </w:t>
+      </w:r>
+      <w:fldSimple w:instr=" SEQ Abbildung_Projekt \* ARABIC ">
+        <w:r>
+          <w:rPr>
+            <w:noProof/>
+          </w:rPr>
+          <w:t>1</w:t>
+        </w:r>
+      </w:fldSimple>
+      <w:r>
+        <w:t xml:space="preserve">: Übersicht der Module innerhalb des bisherigen </w:t>
+      </w:r>
+      <w:proofErr w:type="spellStart"/>
+      <w:r>
+        <w:t>Quartusprojekts</w:t>
+      </w:r>
+      <w:proofErr w:type="spellEnd"/>
+    </w:p>
+    <w:p>
+      <w:r>
+        <w:t>In der Ausarbeitung der Studienarbeit „Bilddatenvorverarbeitung in einem FPGA“</w:t>
+      </w:r>
+      <w:r>
+        <w:t xml:space="preserve"> von Herrn Herbst, sind die Module im Detail beschrieben. Daher werden im </w:t>
+      </w:r>
+      <w:r>
+        <w:t>Folgenden</w:t>
+      </w:r>
+      <w:r>
+        <w:t xml:space="preserve"> die Module beschrieben an denen Änderungen oder direkter Gebrauch von gemacht wird erläutert und beschrieben.</w:t>
+      </w:r>
+    </w:p>
+    <w:p>
+      <w:pPr>
+        <w:rPr>
+          <w:rFonts w:asciiTheme="majorHAnsi" w:eastAsiaTheme="majorEastAsia" w:hAnsiTheme="majorHAnsi" w:cstheme="majorBidi"/>
+          <w:color w:val="2F5496" w:themeColor="accent1" w:themeShade="BF"/>
+          <w:sz w:val="32"/>
+          <w:szCs w:val="32"/>
+        </w:rPr>
+      </w:pPr>
+      <w:r>
+        <w:br w:type="page"/>
+      </w:r>
+    </w:p>
+    <w:p>
+      <w:pPr>
+        <w:pStyle w:val="berschrift1"/>
+      </w:pPr>
+      <w:r>
+        <w:lastRenderedPageBreak/>
+        <w:t xml:space="preserve">Modul: </w:t>
+      </w:r>
+      <w:proofErr w:type="spellStart"/>
+      <w:r>
+        <w:t>SDRAM_Pixelbuffer</w:t>
+      </w:r>
+      <w:proofErr w:type="spellEnd"/>
+    </w:p>
+    <w:p>
+      <w:pPr>
+        <w:rPr>
+          <w:bCs/>
+        </w:rPr>
+      </w:pPr>
+      <w:r>
+        <w:rPr>
+          <w:bCs/>
+        </w:rPr>
+        <w:t>Durch vorherige Schritte, liegen</w:t>
       </w:r>
       <w:r>
         <w:rPr>
@@ -50,7 +165,21 @@
         <w:rPr>
           <w:bCs/>
         </w:rPr>
-        <w:t xml:space="preserve">Für die weitere Bildverarbeitung und die Ausgabe auf einer VGA Schnittstelle werden immer 5x5 Pixelblöcke im Modul „SDRAM_Pixelbuffer“ gebuffert. </w:t>
+        <w:t>Für die weitere Bildverarbeitung und die Ausgabe auf einer VGA Schnittstelle werden immer 5x5 Pixelblöcke im Modul „</w:t>
+      </w:r>
+      <w:proofErr w:type="spellStart"/>
+      <w:r>
+        <w:rPr>
+          <w:bCs/>
+        </w:rPr>
+        <w:t>SDRAM_Pixelbuffer</w:t>
+      </w:r>
+      <w:proofErr w:type="spellEnd"/>
+      <w:r>
+        <w:rPr>
+          <w:bCs/>
+        </w:rPr>
+        <w:t xml:space="preserve">“ gebuffert. </w:t>
       </w:r>
     </w:p>
     <w:p>
@@ -109,29 +238,24 @@
                               </w:rPr>
                             </w:pPr>
                             <w:r>
-                              <w:t xml:space="preserve">Abbildung SDRAM_Pixelbuffer </w:t>
+                              <w:t xml:space="preserve">Abbildung </w:t>
                             </w:r>
+                            <w:proofErr w:type="spellStart"/>
                             <w:r>
-                              <w:fldChar w:fldCharType="begin"/>
+                              <w:t>SDRAM_Pixelbuffer</w:t>
                             </w:r>
+                            <w:proofErr w:type="spellEnd"/>
                             <w:r>
-                              <w:instrText xml:space="preserve"> SEQ Abbildung_SDRAM_Pixelbuffer \* ARABIC </w:instrText>
+                              <w:t xml:space="preserve"> </w:t>
                             </w:r>
-                            <w:r>
-                              <w:fldChar w:fldCharType="separate"/>
-                            </w:r>
-                            <w:r>
-                              <w:rPr>
-                                <w:noProof/>
-                              </w:rPr>
-                              <w:t>1</w:t>
-                            </w:r>
-                            <w:r>
-                              <w:rPr>
-                                <w:noProof/>
-                              </w:rPr>
-                              <w:fldChar w:fldCharType="end"/>
-                            </w:r>
+                            <w:fldSimple w:instr=" SEQ Abbildung_SDRAM_Pixelbuffer \* ARABIC ">
+                              <w:r>
+                                <w:rPr>
+                                  <w:noProof/>
+                                </w:rPr>
+                                <w:t>1</w:t>
+                              </w:r>
+                            </w:fldSimple>
                             <w:r>
                               <w:t>:  Blockschaltbild</w:t>
                             </w:r>
@@ -174,29 +298,24 @@
                         </w:rPr>
                       </w:pPr>
                       <w:r>
-                        <w:t xml:space="preserve">Abbildung SDRAM_Pixelbuffer </w:t>
+                        <w:t xml:space="preserve">Abbildung </w:t>
                       </w:r>
+                      <w:proofErr w:type="spellStart"/>
                       <w:r>
-                        <w:fldChar w:fldCharType="begin"/>
+                        <w:t>SDRAM_Pixelbuffer</w:t>
                       </w:r>
+                      <w:proofErr w:type="spellEnd"/>
                       <w:r>
-                        <w:instrText xml:space="preserve"> SEQ Abbildung_SDRAM_Pixelbuffer \* ARABIC </w:instrText>
+                        <w:t xml:space="preserve"> </w:t>
                       </w:r>
-                      <w:r>
-                        <w:fldChar w:fldCharType="separate"/>
-                      </w:r>
-                      <w:r>
-                        <w:rPr>
-                          <w:noProof/>
-                        </w:rPr>
-                        <w:t>1</w:t>
-                      </w:r>
-                      <w:r>
-                        <w:rPr>
-                          <w:noProof/>
-                        </w:rPr>
-                        <w:fldChar w:fldCharType="end"/>
-                      </w:r>
+                      <w:fldSimple w:instr=" SEQ Abbildung_SDRAM_Pixelbuffer \* ARABIC ">
+                        <w:r>
+                          <w:rPr>
+                            <w:noProof/>
+                          </w:rPr>
+                          <w:t>1</w:t>
+                        </w:r>
+                      </w:fldSimple>
                       <w:r>
                         <w:t>:  Blockschaltbild</w:t>
                       </w:r>
@@ -326,7 +445,7 @@
                     </pic:cNvPicPr>
                   </pic:nvPicPr>
                   <pic:blipFill>
-                    <a:blip r:embed="rId4">
+                    <a:blip r:embed="rId5">
                       <a:extLst>
                         <a:ext uri="{28A0092B-C50C-407E-A947-70E740481C1C}">
                           <a14:useLocalDpi xmlns:a14="http://schemas.microsoft.com/office/drawing/2010/main" val="0"/>
@@ -479,7 +598,7 @@
                     </pic:cNvPicPr>
                   </pic:nvPicPr>
                   <pic:blipFill>
-                    <a:blip r:embed="rId5">
+                    <a:blip r:embed="rId6">
                       <a:extLst>
                         <a:ext uri="{28A0092B-C50C-407E-A947-70E740481C1C}">
                           <a14:useLocalDpi xmlns:a14="http://schemas.microsoft.com/office/drawing/2010/main" val="0"/>
@@ -564,32 +683,32 @@
                               </w:rPr>
                             </w:pPr>
                             <w:r>
-                              <w:t xml:space="preserve">Abbildung SDRAM_Pixelbuffer </w:t>
+                              <w:t xml:space="preserve">Abbildung </w:t>
                             </w:r>
+                            <w:proofErr w:type="spellStart"/>
                             <w:r>
-                              <w:fldChar w:fldCharType="begin"/>
+                              <w:t>SDRAM_Pixelbuffer</w:t>
                             </w:r>
+                            <w:proofErr w:type="spellEnd"/>
                             <w:r>
-                              <w:instrText xml:space="preserve"> SEQ Abbildung_SDRAM_Pixelbuffer \* ARABIC </w:instrText>
+                              <w:t xml:space="preserve"> </w:t>
                             </w:r>
+                            <w:fldSimple w:instr=" SEQ Abbildung_SDRAM_Pixelbuffer \* ARABIC ">
+                              <w:r>
+                                <w:rPr>
+                                  <w:noProof/>
+                                </w:rPr>
+                                <w:t>2</w:t>
+                              </w:r>
+                            </w:fldSimple>
                             <w:r>
-                              <w:fldChar w:fldCharType="separate"/>
+                              <w:t xml:space="preserve">: Schaubild Funktionsweise </w:t>
                             </w:r>
+                            <w:proofErr w:type="spellStart"/>
                             <w:r>
-                              <w:rPr>
-                                <w:noProof/>
-                              </w:rPr>
-                              <w:t>2</w:t>
+                              <w:t>Pixelbuffer</w:t>
                             </w:r>
-                            <w:r>
-                              <w:rPr>
-                                <w:noProof/>
-                              </w:rPr>
-                              <w:fldChar w:fldCharType="end"/>
-                            </w:r>
-                            <w:r>
-                              <w:t>: Schaubild Funktionsweise Pixelbuffer</w:t>
-                            </w:r>
+                            <w:proofErr w:type="spellEnd"/>
                           </w:p>
                         </w:txbxContent>
                       </wps:txbx>
@@ -618,32 +737,32 @@
                         </w:rPr>
                       </w:pPr>
                       <w:r>
-                        <w:t xml:space="preserve">Abbildung SDRAM_Pixelbuffer </w:t>
+                        <w:t xml:space="preserve">Abbildung </w:t>
                       </w:r>
+                      <w:proofErr w:type="spellStart"/>
                       <w:r>
-                        <w:fldChar w:fldCharType="begin"/>
+                        <w:t>SDRAM_Pixelbuffer</w:t>
                       </w:r>
+                      <w:proofErr w:type="spellEnd"/>
                       <w:r>
-                        <w:instrText xml:space="preserve"> SEQ Abbildung_SDRAM_Pixelbuffer \* ARABIC </w:instrText>
+                        <w:t xml:space="preserve"> </w:t>
                       </w:r>
+                      <w:fldSimple w:instr=" SEQ Abbildung_SDRAM_Pixelbuffer \* ARABIC ">
+                        <w:r>
+                          <w:rPr>
+                            <w:noProof/>
+                          </w:rPr>
+                          <w:t>2</w:t>
+                        </w:r>
+                      </w:fldSimple>
                       <w:r>
-                        <w:fldChar w:fldCharType="separate"/>
+                        <w:t xml:space="preserve">: Schaubild Funktionsweise </w:t>
                       </w:r>
+                      <w:proofErr w:type="spellStart"/>
                       <w:r>
-                        <w:rPr>
-                          <w:noProof/>
-                        </w:rPr>
-                        <w:t>2</w:t>
+                        <w:t>Pixelbuffer</w:t>
                       </w:r>
-                      <w:r>
-                        <w:rPr>
-                          <w:noProof/>
-                        </w:rPr>
-                        <w:fldChar w:fldCharType="end"/>
-                      </w:r>
-                      <w:r>
-                        <w:t>: Schaubild Funktionsweise Pixelbuffer</w:t>
-                      </w:r>
+                      <w:proofErr w:type="spellEnd"/>
                     </w:p>
                   </w:txbxContent>
                 </v:textbox>
@@ -657,7 +776,21 @@
         <w:rPr>
           <w:bCs/>
         </w:rPr>
-        <w:t>Der 5x5 Byte Block ist zeilenweise auf den Ausgängen „pxl_data_l1[39 .. 0]“ bis „pxl_data_l5[39 .. 0]“ lesbar. Die Ausgänge dürfen erst gelesen werden, wenn der Ausgang „pxl_datal_val“ einen logischen High-Pegel vorweist</w:t>
+        <w:t>Der 5x5 Byte Block ist zeilenweise auf den Ausgängen „pxl_data_l1[39 .. 0]“ bis „pxl_data_l5[39 .. 0]“ lesbar. Die Ausgänge dürfen erst gelesen werden, wenn der Ausgang „</w:t>
+      </w:r>
+      <w:proofErr w:type="spellStart"/>
+      <w:r>
+        <w:rPr>
+          <w:bCs/>
+        </w:rPr>
+        <w:t>pxl_datal_val</w:t>
+      </w:r>
+      <w:proofErr w:type="spellEnd"/>
+      <w:r>
+        <w:rPr>
+          <w:bCs/>
+        </w:rPr>
+        <w:t>“ einen logischen High-Pegel vorweist</w:t>
       </w:r>
       <w:r>
         <w:rPr>
@@ -683,7 +816,21 @@
           <w:bCs/>
         </w:rPr>
         <w:lastRenderedPageBreak/>
-        <w:t>Die fünf Ausgänge, für jeweils eine Zeile, sind auf den Eingang „pxl_datal1 ... pxl_datal5“ des Modul „debay“ gelegt für die Auswertung des Bayer Pattern.</w:t>
+        <w:t>Die fünf Ausgänge, für jeweils eine Zeile, sind auf den Eingang „pxl_datal1 ... pxl_datal5“ des Modul „</w:t>
+      </w:r>
+      <w:proofErr w:type="spellStart"/>
+      <w:r>
+        <w:rPr>
+          <w:bCs/>
+        </w:rPr>
+        <w:t>debay</w:t>
+      </w:r>
+      <w:proofErr w:type="spellEnd"/>
+      <w:r>
+        <w:rPr>
+          <w:bCs/>
+        </w:rPr>
+        <w:t>“ gelegt für die Auswertung des Bayer Pattern.</w:t>
       </w:r>
     </w:p>
     <w:p>
@@ -774,7 +921,21 @@
         <w:rPr>
           <w:bCs/>
         </w:rPr>
-        <w:t>. Siehe dafür Abbildung SDRAM_Pixelbuffer 3.</w:t>
+        <w:t xml:space="preserve">. Siehe dafür Abbildung </w:t>
+      </w:r>
+      <w:proofErr w:type="spellStart"/>
+      <w:r>
+        <w:rPr>
+          <w:bCs/>
+        </w:rPr>
+        <w:t>SDRAM_Pixelbuffer</w:t>
+      </w:r>
+      <w:proofErr w:type="spellEnd"/>
+      <w:r>
+        <w:rPr>
+          <w:bCs/>
+        </w:rPr>
+        <w:t xml:space="preserve"> 3.</w:t>
       </w:r>
     </w:p>
     <w:p>
@@ -801,7 +962,7 @@
                     <pic:cNvPicPr/>
                   </pic:nvPicPr>
                   <pic:blipFill>
-                    <a:blip r:embed="rId6">
+                    <a:blip r:embed="rId7">
                       <a:extLst>
                         <a:ext uri="{28A0092B-C50C-407E-A947-70E740481C1C}">
                           <a14:useLocalDpi xmlns:a14="http://schemas.microsoft.com/office/drawing/2010/main" val="0"/>
@@ -836,31 +997,34 @@
         </w:rPr>
       </w:pPr>
       <w:r>
-        <w:t xml:space="preserve">Abbildung SDRAM_Pixelbuffer </w:t>
-      </w:r>
-      <w:r>
-        <w:fldChar w:fldCharType="begin"/>
-      </w:r>
-      <w:r>
-        <w:instrText xml:space="preserve"> SEQ Abbildung_SDRAM_Pixelbuffer \* ARABIC </w:instrText>
-      </w:r>
-      <w:r>
-        <w:fldChar w:fldCharType="separate"/>
-      </w:r>
-      <w:r>
-        <w:rPr>
-          <w:noProof/>
-        </w:rPr>
-        <w:t>3</w:t>
-      </w:r>
-      <w:r>
-        <w:rPr>
-          <w:noProof/>
-        </w:rPr>
-        <w:fldChar w:fldCharType="end"/>
-      </w:r>
-      <w:r>
-        <w:t>: Schaubild Pixelbuffer Zeilenende</w:t>
+        <w:t xml:space="preserve">Abbildung </w:t>
+      </w:r>
+      <w:proofErr w:type="spellStart"/>
+      <w:r>
+        <w:t>SDRAM_Pixelbuffer</w:t>
+      </w:r>
+      <w:proofErr w:type="spellEnd"/>
+      <w:r>
+        <w:t xml:space="preserve"> </w:t>
+      </w:r>
+      <w:fldSimple w:instr=" SEQ Abbildung_SDRAM_Pixelbuffer \* ARABIC ">
+        <w:r>
+          <w:rPr>
+            <w:noProof/>
+          </w:rPr>
+          <w:t>3</w:t>
+        </w:r>
+      </w:fldSimple>
+      <w:r>
+        <w:t xml:space="preserve">: Schaubild </w:t>
+      </w:r>
+      <w:proofErr w:type="spellStart"/>
+      <w:r>
+        <w:t>Pixelbuffer</w:t>
+      </w:r>
+      <w:proofErr w:type="spellEnd"/>
+      <w:r>
+        <w:t xml:space="preserve"> Zeilenende</w:t>
       </w:r>
     </w:p>
     <w:p>
@@ -880,10 +1044,20 @@
       <w:pPr>
         <w:pStyle w:val="berschrift1"/>
       </w:pPr>
+      <w:proofErr w:type="spellStart"/>
       <w:r>
         <w:lastRenderedPageBreak/>
-        <w:t>Modull: Debay</w:t>
-      </w:r>
+        <w:t>Modull</w:t>
+      </w:r>
+      <w:proofErr w:type="spellEnd"/>
+      <w:r>
+        <w:t xml:space="preserve">: </w:t>
+      </w:r>
+      <w:proofErr w:type="spellStart"/>
+      <w:r>
+        <w:t>Debay</w:t>
+      </w:r>
+      <w:proofErr w:type="spellEnd"/>
     </w:p>
     <w:p>
       <w:r>
@@ -935,29 +1109,24 @@
                               </w:rPr>
                             </w:pPr>
                             <w:r>
-                              <w:t xml:space="preserve">Abbildung Debay </w:t>
+                              <w:t xml:space="preserve">Abbildung </w:t>
                             </w:r>
+                            <w:proofErr w:type="spellStart"/>
                             <w:r>
-                              <w:fldChar w:fldCharType="begin"/>
+                              <w:t>Debay</w:t>
                             </w:r>
+                            <w:proofErr w:type="spellEnd"/>
                             <w:r>
-                              <w:instrText xml:space="preserve"> SEQ Abbildung_Debay \* ARABIC </w:instrText>
+                              <w:t xml:space="preserve"> </w:t>
                             </w:r>
-                            <w:r>
-                              <w:fldChar w:fldCharType="separate"/>
-                            </w:r>
-                            <w:r>
-                              <w:rPr>
-                                <w:noProof/>
-                              </w:rPr>
-                              <w:t>1</w:t>
-                            </w:r>
-                            <w:r>
-                              <w:rPr>
-                                <w:noProof/>
-                              </w:rPr>
-                              <w:fldChar w:fldCharType="end"/>
-                            </w:r>
+                            <w:fldSimple w:instr=" SEQ Abbildung_Debay \* ARABIC ">
+                              <w:r>
+                                <w:rPr>
+                                  <w:noProof/>
+                                </w:rPr>
+                                <w:t>1</w:t>
+                              </w:r>
+                            </w:fldSimple>
                             <w:r>
                               <w:t>: Blockschaltbild</w:t>
                             </w:r>
@@ -989,29 +1158,24 @@
                         </w:rPr>
                       </w:pPr>
                       <w:r>
-                        <w:t xml:space="preserve">Abbildung Debay </w:t>
+                        <w:t xml:space="preserve">Abbildung </w:t>
                       </w:r>
+                      <w:proofErr w:type="spellStart"/>
                       <w:r>
-                        <w:fldChar w:fldCharType="begin"/>
+                        <w:t>Debay</w:t>
                       </w:r>
+                      <w:proofErr w:type="spellEnd"/>
                       <w:r>
-                        <w:instrText xml:space="preserve"> SEQ Abbildung_Debay \* ARABIC </w:instrText>
+                        <w:t xml:space="preserve"> </w:t>
                       </w:r>
-                      <w:r>
-                        <w:fldChar w:fldCharType="separate"/>
-                      </w:r>
-                      <w:r>
-                        <w:rPr>
-                          <w:noProof/>
-                        </w:rPr>
-                        <w:t>1</w:t>
-                      </w:r>
-                      <w:r>
-                        <w:rPr>
-                          <w:noProof/>
-                        </w:rPr>
-                        <w:fldChar w:fldCharType="end"/>
-                      </w:r>
+                      <w:fldSimple w:instr=" SEQ Abbildung_Debay \* ARABIC ">
+                        <w:r>
+                          <w:rPr>
+                            <w:noProof/>
+                          </w:rPr>
+                          <w:t>1</w:t>
+                        </w:r>
+                      </w:fldSimple>
                       <w:r>
                         <w:t>: Blockschaltbild</w:t>
                       </w:r>
@@ -1134,7 +1298,7 @@
                     </pic:cNvPicPr>
                   </pic:nvPicPr>
                   <pic:blipFill>
-                    <a:blip r:embed="rId7">
+                    <a:blip r:embed="rId8">
                       <a:extLst>
                         <a:ext uri="{28A0092B-C50C-407E-A947-70E740481C1C}">
                           <a14:useLocalDpi xmlns:a14="http://schemas.microsoft.com/office/drawing/2010/main" val="0"/>
@@ -1252,7 +1416,15 @@
         <w:t xml:space="preserve"> </w:t>
       </w:r>
       <w:r>
-        <w:t xml:space="preserve">(5x5 Byte Block) des Modul „sdram_pixelbuffer“ </w:t>
+        <w:t>(5x5 Byte Block) des Modul „</w:t>
+      </w:r>
+      <w:proofErr w:type="spellStart"/>
+      <w:r>
+        <w:t>sdram_pixelbuffer</w:t>
+      </w:r>
+      <w:proofErr w:type="spellEnd"/>
+      <w:r>
+        <w:t xml:space="preserve">“ </w:t>
       </w:r>
       <w:r>
         <w:t xml:space="preserve">liegen an den Eingängen </w:t>
@@ -1326,29 +1498,24 @@
                               </w:rPr>
                             </w:pPr>
                             <w:r>
-                              <w:t xml:space="preserve">Abbildung Debay </w:t>
+                              <w:t xml:space="preserve">Abbildung </w:t>
                             </w:r>
+                            <w:proofErr w:type="spellStart"/>
                             <w:r>
-                              <w:fldChar w:fldCharType="begin"/>
+                              <w:t>Debay</w:t>
                             </w:r>
+                            <w:proofErr w:type="spellEnd"/>
                             <w:r>
-                              <w:instrText xml:space="preserve"> SEQ Abbildung_Debay \* ARABIC </w:instrText>
+                              <w:t xml:space="preserve"> </w:t>
                             </w:r>
-                            <w:r>
-                              <w:fldChar w:fldCharType="separate"/>
-                            </w:r>
-                            <w:r>
-                              <w:rPr>
-                                <w:noProof/>
-                              </w:rPr>
-                              <w:t>2</w:t>
-                            </w:r>
-                            <w:r>
-                              <w:rPr>
-                                <w:noProof/>
-                              </w:rPr>
-                              <w:fldChar w:fldCharType="end"/>
-                            </w:r>
+                            <w:fldSimple w:instr=" SEQ Abbildung_Debay \* ARABIC ">
+                              <w:r>
+                                <w:rPr>
+                                  <w:noProof/>
+                                </w:rPr>
+                                <w:t>2</w:t>
+                              </w:r>
+                            </w:fldSimple>
                             <w:r>
                               <w:t>: Aufteilung 5x5 Byte Block</w:t>
                             </w:r>
@@ -1383,29 +1550,24 @@
                         </w:rPr>
                       </w:pPr>
                       <w:r>
-                        <w:t xml:space="preserve">Abbildung Debay </w:t>
+                        <w:t xml:space="preserve">Abbildung </w:t>
                       </w:r>
+                      <w:proofErr w:type="spellStart"/>
                       <w:r>
-                        <w:fldChar w:fldCharType="begin"/>
+                        <w:t>Debay</w:t>
                       </w:r>
+                      <w:proofErr w:type="spellEnd"/>
                       <w:r>
-                        <w:instrText xml:space="preserve"> SEQ Abbildung_Debay \* ARABIC </w:instrText>
+                        <w:t xml:space="preserve"> </w:t>
                       </w:r>
-                      <w:r>
-                        <w:fldChar w:fldCharType="separate"/>
-                      </w:r>
-                      <w:r>
-                        <w:rPr>
-                          <w:noProof/>
-                        </w:rPr>
-                        <w:t>2</w:t>
-                      </w:r>
-                      <w:r>
-                        <w:rPr>
-                          <w:noProof/>
-                        </w:rPr>
-                        <w:fldChar w:fldCharType="end"/>
-                      </w:r>
+                      <w:fldSimple w:instr=" SEQ Abbildung_Debay \* ARABIC ">
+                        <w:r>
+                          <w:rPr>
+                            <w:noProof/>
+                          </w:rPr>
+                          <w:t>2</w:t>
+                        </w:r>
+                      </w:fldSimple>
                       <w:r>
                         <w:t>: Aufteilung 5x5 Byte Block</w:t>
                       </w:r>
@@ -1451,7 +1613,7 @@
                     </pic:cNvPicPr>
                   </pic:nvPicPr>
                   <pic:blipFill>
-                    <a:blip r:embed="rId8">
+                    <a:blip r:embed="rId9">
                       <a:extLst>
                         <a:ext uri="{28A0092B-C50C-407E-A947-70E740481C1C}">
                           <a14:useLocalDpi xmlns:a14="http://schemas.microsoft.com/office/drawing/2010/main" val="0"/>
@@ -1555,7 +1717,21 @@
         <w:rPr>
           <w:bCs/>
         </w:rPr>
-        <w:t>Im Modul „Debay“ wird aus dem 5</w:t>
+        <w:t>Im Modul „</w:t>
+      </w:r>
+      <w:proofErr w:type="spellStart"/>
+      <w:r>
+        <w:rPr>
+          <w:bCs/>
+        </w:rPr>
+        <w:t>Debay</w:t>
+      </w:r>
+      <w:proofErr w:type="spellEnd"/>
+      <w:r>
+        <w:rPr>
+          <w:bCs/>
+        </w:rPr>
+        <w:t>“ wird aus dem 5</w:t>
       </w:r>
       <w:r>
         <w:rPr>
@@ -1645,7 +1821,21 @@
         <w:rPr>
           <w:bCs/>
         </w:rPr>
-        <w:t xml:space="preserve"> Bytes pro Kanal zu bekommen, wird der 5x5 Byte Block wie in Abbildung Debay 2 </w:t>
+        <w:t xml:space="preserve"> Bytes pro Kanal zu bekommen, wird der 5x5 Byte Block wie in Abbildung </w:t>
+      </w:r>
+      <w:proofErr w:type="spellStart"/>
+      <w:r>
+        <w:rPr>
+          <w:bCs/>
+        </w:rPr>
+        <w:t>Debay</w:t>
+      </w:r>
+      <w:proofErr w:type="spellEnd"/>
+      <w:r>
+        <w:rPr>
+          <w:bCs/>
+        </w:rPr>
+        <w:t xml:space="preserve"> 2 </w:t>
       </w:r>
       <w:r>
         <w:rPr>
@@ -1708,7 +1898,21 @@
         <w:rPr>
           <w:bCs/>
         </w:rPr>
-        <w:t>Wie in Abbildung Debay 2 zu sehen, beinhaltet ein 3x3 Block mehr als nur eine Farbinformation für einen Kanal, so ist beispielsweise im ersten Block an Stelle 5 und 7 die Farbinformation für rot doppelt</w:t>
+        <w:t xml:space="preserve">Wie in Abbildung </w:t>
+      </w:r>
+      <w:proofErr w:type="spellStart"/>
+      <w:r>
+        <w:rPr>
+          <w:bCs/>
+        </w:rPr>
+        <w:t>Debay</w:t>
+      </w:r>
+      <w:proofErr w:type="spellEnd"/>
+      <w:r>
+        <w:rPr>
+          <w:bCs/>
+        </w:rPr>
+        <w:t xml:space="preserve"> 2 zu sehen, beinhaltet ein 3x3 Block mehr als nur eine Farbinformation für einen Kanal, so ist beispielsweise im ersten Block an Stelle 5 und 7 die Farbinformation für rot doppelt</w:t>
       </w:r>
       <w:r>
         <w:rPr>
@@ -1750,7 +1954,21 @@
         <w:rPr>
           <w:bCs/>
         </w:rPr>
-        <w:t xml:space="preserve"> siehe Abbildung Debay 3.</w:t>
+        <w:t xml:space="preserve"> siehe Abbildung </w:t>
+      </w:r>
+      <w:proofErr w:type="spellStart"/>
+      <w:r>
+        <w:rPr>
+          <w:bCs/>
+        </w:rPr>
+        <w:t>Debay</w:t>
+      </w:r>
+      <w:proofErr w:type="spellEnd"/>
+      <w:r>
+        <w:rPr>
+          <w:bCs/>
+        </w:rPr>
+        <w:t xml:space="preserve"> 3.</w:t>
       </w:r>
     </w:p>
     <w:p>
@@ -1779,7 +1997,7 @@
                     </pic:cNvPicPr>
                   </pic:nvPicPr>
                   <pic:blipFill>
-                    <a:blip r:embed="rId9">
+                    <a:blip r:embed="rId10">
                       <a:extLst>
                         <a:ext uri="{28A0092B-C50C-407E-A947-70E740481C1C}">
                           <a14:useLocalDpi xmlns:a14="http://schemas.microsoft.com/office/drawing/2010/main" val="0"/>
@@ -1816,29 +2034,24 @@
         <w:pStyle w:val="Beschriftung"/>
       </w:pPr>
       <w:r>
-        <w:t xml:space="preserve">Abbildung Debay </w:t>
-      </w:r>
-      <w:r>
-        <w:fldChar w:fldCharType="begin"/>
-      </w:r>
-      <w:r>
-        <w:instrText xml:space="preserve"> SEQ Abbildung_Debay \* ARABIC </w:instrText>
-      </w:r>
-      <w:r>
-        <w:fldChar w:fldCharType="separate"/>
-      </w:r>
-      <w:r>
-        <w:rPr>
-          <w:noProof/>
-        </w:rPr>
-        <w:t>3</w:t>
-      </w:r>
-      <w:r>
-        <w:rPr>
-          <w:noProof/>
-        </w:rPr>
-        <w:fldChar w:fldCharType="end"/>
-      </w:r>
+        <w:t xml:space="preserve">Abbildung </w:t>
+      </w:r>
+      <w:proofErr w:type="spellStart"/>
+      <w:r>
+        <w:t>Debay</w:t>
+      </w:r>
+      <w:proofErr w:type="spellEnd"/>
+      <w:r>
+        <w:t xml:space="preserve"> </w:t>
+      </w:r>
+      <w:fldSimple w:instr=" SEQ Abbildung_Debay \* ARABIC ">
+        <w:r>
+          <w:rPr>
+            <w:noProof/>
+          </w:rPr>
+          <w:t>3</w:t>
+        </w:r>
+      </w:fldSimple>
       <w:r>
         <w:t>: Zusammensetzung 3x3</w:t>
       </w:r>
@@ -1846,7 +2059,15 @@
         <w:t>, Beispiel am</w:t>
       </w:r>
       <w:r>
-        <w:t xml:space="preserve"> Rotkanal, Rl1 = Output der ersten Zeile des Rotkanals</w:t>
+        <w:t xml:space="preserve"> </w:t>
+      </w:r>
+      <w:proofErr w:type="spellStart"/>
+      <w:r>
+        <w:t>Rotkanal</w:t>
+      </w:r>
+      <w:proofErr w:type="spellEnd"/>
+      <w:r>
+        <w:t>, Rl1 = Output der ersten Zeile des Rotkanals</w:t>
       </w:r>
     </w:p>
     <w:p>
@@ -1869,7 +2090,15 @@
         <w:t>,</w:t>
       </w:r>
       <w:r>
-        <w:t xml:space="preserve"> in Abbildung Debay 2</w:t>
+        <w:t xml:space="preserve"> in Abbildung </w:t>
+      </w:r>
+      <w:proofErr w:type="spellStart"/>
+      <w:r>
+        <w:t>Debay</w:t>
+      </w:r>
+      <w:proofErr w:type="spellEnd"/>
+      <w:r>
+        <w:t xml:space="preserve"> 2</w:t>
       </w:r>
       <w:r>
         <w:t xml:space="preserve"> </w:t>

</xml_diff>

<commit_message>
updated final doc, merged Stand Perske doc and final doc tgt so further work will be done in final doc
</commit_message>
<xml_diff>
--- a/Dokumentation/Stand Oster/BayerPatternVearbeitung/Übersicht Perske Project.docx
+++ b/Dokumentation/Stand Oster/BayerPatternVearbeitung/Übersicht Perske Project.docx
@@ -73,14 +73,27 @@
       <w:r>
         <w:t xml:space="preserve">Abbildung Projekt </w:t>
       </w:r>
-      <w:fldSimple w:instr=" SEQ Abbildung_Projekt \* ARABIC ">
-        <w:r>
-          <w:rPr>
-            <w:noProof/>
-          </w:rPr>
-          <w:t>1</w:t>
-        </w:r>
-      </w:fldSimple>
+      <w:r>
+        <w:fldChar w:fldCharType="begin"/>
+      </w:r>
+      <w:r>
+        <w:instrText xml:space="preserve"> SEQ Abbildung_Projekt \* ARABIC </w:instrText>
+      </w:r>
+      <w:r>
+        <w:fldChar w:fldCharType="separate"/>
+      </w:r>
+      <w:r>
+        <w:rPr>
+          <w:noProof/>
+        </w:rPr>
+        <w:t>1</w:t>
+      </w:r>
+      <w:r>
+        <w:rPr>
+          <w:noProof/>
+        </w:rPr>
+        <w:fldChar w:fldCharType="end"/>
+      </w:r>
       <w:r>
         <w:t xml:space="preserve">: Übersicht der Module innerhalb des bisherigen </w:t>
       </w:r>
@@ -119,7 +132,7 @@
     </w:p>
     <w:p>
       <w:pPr>
-        <w:pStyle w:val="berschrift1"/>
+        <w:pStyle w:val="berschrift2"/>
       </w:pPr>
       <w:r>
         <w:lastRenderedPageBreak/>
@@ -137,11 +150,19 @@
           <w:bCs/>
         </w:rPr>
       </w:pPr>
-      <w:r>
-        <w:rPr>
-          <w:bCs/>
-        </w:rPr>
-        <w:t>Durch vorherige Schritte, liegen</w:t>
+      <w:proofErr w:type="gramStart"/>
+      <w:r>
+        <w:rPr>
+          <w:bCs/>
+        </w:rPr>
+        <w:t>Durch vorherige Schritte,</w:t>
+      </w:r>
+      <w:proofErr w:type="gramEnd"/>
+      <w:r>
+        <w:rPr>
+          <w:bCs/>
+        </w:rPr>
+        <w:t xml:space="preserve"> liegen</w:t>
       </w:r>
       <w:r>
         <w:rPr>
@@ -248,14 +269,27 @@
                             <w:r>
                               <w:t xml:space="preserve"> </w:t>
                             </w:r>
-                            <w:fldSimple w:instr=" SEQ Abbildung_SDRAM_Pixelbuffer \* ARABIC ">
-                              <w:r>
-                                <w:rPr>
-                                  <w:noProof/>
-                                </w:rPr>
-                                <w:t>1</w:t>
-                              </w:r>
-                            </w:fldSimple>
+                            <w:r>
+                              <w:fldChar w:fldCharType="begin"/>
+                            </w:r>
+                            <w:r>
+                              <w:instrText xml:space="preserve"> SEQ Abbildung_SDRAM_Pixelbuffer \* ARABIC </w:instrText>
+                            </w:r>
+                            <w:r>
+                              <w:fldChar w:fldCharType="separate"/>
+                            </w:r>
+                            <w:r>
+                              <w:rPr>
+                                <w:noProof/>
+                              </w:rPr>
+                              <w:t>1</w:t>
+                            </w:r>
+                            <w:r>
+                              <w:rPr>
+                                <w:noProof/>
+                              </w:rPr>
+                              <w:fldChar w:fldCharType="end"/>
+                            </w:r>
                             <w:r>
                               <w:t>:  Blockschaltbild</w:t>
                             </w:r>
@@ -693,14 +727,27 @@
                             <w:r>
                               <w:t xml:space="preserve"> </w:t>
                             </w:r>
-                            <w:fldSimple w:instr=" SEQ Abbildung_SDRAM_Pixelbuffer \* ARABIC ">
-                              <w:r>
-                                <w:rPr>
-                                  <w:noProof/>
-                                </w:rPr>
-                                <w:t>2</w:t>
-                              </w:r>
-                            </w:fldSimple>
+                            <w:r>
+                              <w:fldChar w:fldCharType="begin"/>
+                            </w:r>
+                            <w:r>
+                              <w:instrText xml:space="preserve"> SEQ Abbildung_SDRAM_Pixelbuffer \* ARABIC </w:instrText>
+                            </w:r>
+                            <w:r>
+                              <w:fldChar w:fldCharType="separate"/>
+                            </w:r>
+                            <w:r>
+                              <w:rPr>
+                                <w:noProof/>
+                              </w:rPr>
+                              <w:t>2</w:t>
+                            </w:r>
+                            <w:r>
+                              <w:rPr>
+                                <w:noProof/>
+                              </w:rPr>
+                              <w:fldChar w:fldCharType="end"/>
+                            </w:r>
                             <w:r>
                               <w:t xml:space="preserve">: Schaubild Funktionsweise </w:t>
                             </w:r>
@@ -776,7 +823,35 @@
         <w:rPr>
           <w:bCs/>
         </w:rPr>
-        <w:t>Der 5x5 Byte Block ist zeilenweise auf den Ausgängen „pxl_data_l1[39 .. 0]“ bis „pxl_data_l5[39 .. 0]“ lesbar. Die Ausgänge dürfen erst gelesen werden, wenn der Ausgang „</w:t>
+        <w:t>Der 5x5 Byte Block ist zeilenweise auf den Ausgängen „pxl_data_l1[39</w:t>
+      </w:r>
+      <w:proofErr w:type="gramStart"/>
+      <w:r>
+        <w:rPr>
+          <w:bCs/>
+        </w:rPr>
+        <w:t xml:space="preserve"> ..</w:t>
+      </w:r>
+      <w:proofErr w:type="gramEnd"/>
+      <w:r>
+        <w:rPr>
+          <w:bCs/>
+        </w:rPr>
+        <w:t xml:space="preserve"> 0]“ bis „pxl_data_l5[39</w:t>
+      </w:r>
+      <w:proofErr w:type="gramStart"/>
+      <w:r>
+        <w:rPr>
+          <w:bCs/>
+        </w:rPr>
+        <w:t xml:space="preserve"> ..</w:t>
+      </w:r>
+      <w:proofErr w:type="gramEnd"/>
+      <w:r>
+        <w:rPr>
+          <w:bCs/>
+        </w:rPr>
+        <w:t xml:space="preserve"> 0]“ lesbar. Die Ausgänge dürfen erst gelesen werden, wenn der Ausgang „</w:t>
       </w:r>
       <w:proofErr w:type="spellStart"/>
       <w:r>
@@ -816,7 +891,21 @@
           <w:bCs/>
         </w:rPr>
         <w:lastRenderedPageBreak/>
-        <w:t>Die fünf Ausgänge, für jeweils eine Zeile, sind auf den Eingang „pxl_datal1 ... pxl_datal5“ des Modul „</w:t>
+        <w:t xml:space="preserve">Die fünf Ausgänge, für jeweils eine Zeile, sind auf den Eingang „pxl_datal1 ... pxl_datal5“ </w:t>
+      </w:r>
+      <w:proofErr w:type="gramStart"/>
+      <w:r>
+        <w:rPr>
+          <w:bCs/>
+        </w:rPr>
+        <w:t>des Modul</w:t>
+      </w:r>
+      <w:proofErr w:type="gramEnd"/>
+      <w:r>
+        <w:rPr>
+          <w:bCs/>
+        </w:rPr>
+        <w:t xml:space="preserve"> „</w:t>
       </w:r>
       <w:proofErr w:type="spellStart"/>
       <w:r>
@@ -1007,14 +1096,27 @@
       <w:r>
         <w:t xml:space="preserve"> </w:t>
       </w:r>
-      <w:fldSimple w:instr=" SEQ Abbildung_SDRAM_Pixelbuffer \* ARABIC ">
-        <w:r>
-          <w:rPr>
-            <w:noProof/>
-          </w:rPr>
-          <w:t>3</w:t>
-        </w:r>
-      </w:fldSimple>
+      <w:r>
+        <w:fldChar w:fldCharType="begin"/>
+      </w:r>
+      <w:r>
+        <w:instrText xml:space="preserve"> SEQ Abbildung_SDRAM_Pixelbuffer \* ARABIC </w:instrText>
+      </w:r>
+      <w:r>
+        <w:fldChar w:fldCharType="separate"/>
+      </w:r>
+      <w:r>
+        <w:rPr>
+          <w:noProof/>
+        </w:rPr>
+        <w:t>3</w:t>
+      </w:r>
+      <w:r>
+        <w:rPr>
+          <w:noProof/>
+        </w:rPr>
+        <w:fldChar w:fldCharType="end"/>
+      </w:r>
       <w:r>
         <w:t xml:space="preserve">: Schaubild </w:t>
       </w:r>
@@ -1042,7 +1144,7 @@
     </w:p>
     <w:p>
       <w:pPr>
-        <w:pStyle w:val="berschrift1"/>
+        <w:pStyle w:val="berschrift2"/>
       </w:pPr>
       <w:proofErr w:type="spellStart"/>
       <w:r>
@@ -1119,14 +1221,27 @@
                             <w:r>
                               <w:t xml:space="preserve"> </w:t>
                             </w:r>
-                            <w:fldSimple w:instr=" SEQ Abbildung_Debay \* ARABIC ">
-                              <w:r>
-                                <w:rPr>
-                                  <w:noProof/>
-                                </w:rPr>
-                                <w:t>1</w:t>
-                              </w:r>
-                            </w:fldSimple>
+                            <w:r>
+                              <w:fldChar w:fldCharType="begin"/>
+                            </w:r>
+                            <w:r>
+                              <w:instrText xml:space="preserve"> SEQ Abbildung_Debay \* ARABIC </w:instrText>
+                            </w:r>
+                            <w:r>
+                              <w:fldChar w:fldCharType="separate"/>
+                            </w:r>
+                            <w:r>
+                              <w:rPr>
+                                <w:noProof/>
+                              </w:rPr>
+                              <w:t>1</w:t>
+                            </w:r>
+                            <w:r>
+                              <w:rPr>
+                                <w:noProof/>
+                              </w:rPr>
+                              <w:fldChar w:fldCharType="end"/>
+                            </w:r>
                             <w:r>
                               <w:t>: Blockschaltbild</w:t>
                             </w:r>
@@ -1427,13 +1542,29 @@
         <w:t xml:space="preserve">“ </w:t>
       </w:r>
       <w:r>
-        <w:t xml:space="preserve">liegen an den Eingängen </w:t>
+        <w:t xml:space="preserve">liegen an den </w:t>
+      </w:r>
+      <w:proofErr w:type="gramStart"/>
+      <w:r>
+        <w:t xml:space="preserve">Eingängen </w:t>
       </w:r>
       <w:r>
         <w:t xml:space="preserve"> </w:t>
       </w:r>
       <w:r>
-        <w:t>„pxl_data_l1[39 .. 0]“ bis „pxl_data_l5[39 .. 0]</w:t>
+        <w:t>„</w:t>
+      </w:r>
+      <w:proofErr w:type="gramEnd"/>
+      <w:r>
+        <w:t>pxl_data_l1[39 .. 0]“ bis „pxl_data_l5[39</w:t>
+      </w:r>
+      <w:proofErr w:type="gramStart"/>
+      <w:r>
+        <w:t xml:space="preserve"> ..</w:t>
+      </w:r>
+      <w:proofErr w:type="gramEnd"/>
+      <w:r>
+        <w:t xml:space="preserve"> 0]</w:t>
       </w:r>
       <w:r>
         <w:t>“ an. Jeder Eingang steht für eine Zeile im Block</w:t>
@@ -1508,14 +1639,27 @@
                             <w:r>
                               <w:t xml:space="preserve"> </w:t>
                             </w:r>
-                            <w:fldSimple w:instr=" SEQ Abbildung_Debay \* ARABIC ">
-                              <w:r>
-                                <w:rPr>
-                                  <w:noProof/>
-                                </w:rPr>
-                                <w:t>2</w:t>
-                              </w:r>
-                            </w:fldSimple>
+                            <w:r>
+                              <w:fldChar w:fldCharType="begin"/>
+                            </w:r>
+                            <w:r>
+                              <w:instrText xml:space="preserve"> SEQ Abbildung_Debay \* ARABIC </w:instrText>
+                            </w:r>
+                            <w:r>
+                              <w:fldChar w:fldCharType="separate"/>
+                            </w:r>
+                            <w:r>
+                              <w:rPr>
+                                <w:noProof/>
+                              </w:rPr>
+                              <w:t>2</w:t>
+                            </w:r>
+                            <w:r>
+                              <w:rPr>
+                                <w:noProof/>
+                              </w:rPr>
+                              <w:fldChar w:fldCharType="end"/>
+                            </w:r>
                             <w:r>
                               <w:t>: Aufteilung 5x5 Byte Block</w:t>
                             </w:r>
@@ -2044,14 +2188,27 @@
       <w:r>
         <w:t xml:space="preserve"> </w:t>
       </w:r>
-      <w:fldSimple w:instr=" SEQ Abbildung_Debay \* ARABIC ">
-        <w:r>
-          <w:rPr>
-            <w:noProof/>
-          </w:rPr>
-          <w:t>3</w:t>
-        </w:r>
-      </w:fldSimple>
+      <w:r>
+        <w:fldChar w:fldCharType="begin"/>
+      </w:r>
+      <w:r>
+        <w:instrText xml:space="preserve"> SEQ Abbildung_Debay \* ARABIC </w:instrText>
+      </w:r>
+      <w:r>
+        <w:fldChar w:fldCharType="separate"/>
+      </w:r>
+      <w:r>
+        <w:rPr>
+          <w:noProof/>
+        </w:rPr>
+        <w:t>3</w:t>
+      </w:r>
+      <w:r>
+        <w:rPr>
+          <w:noProof/>
+        </w:rPr>
+        <w:fldChar w:fldCharType="end"/>
+      </w:r>
       <w:r>
         <w:t>: Zusammensetzung 3x3</w:t>
       </w:r>
@@ -2566,6 +2723,28 @@
       <w:szCs w:val="32"/>
     </w:rPr>
   </w:style>
+  <w:style w:type="paragraph" w:styleId="berschrift2">
+    <w:name w:val="heading 2"/>
+    <w:basedOn w:val="Standard"/>
+    <w:next w:val="Standard"/>
+    <w:link w:val="berschrift2Zchn"/>
+    <w:uiPriority w:val="9"/>
+    <w:unhideWhenUsed/>
+    <w:qFormat/>
+    <w:rsid w:val="00962A6C"/>
+    <w:pPr>
+      <w:keepNext/>
+      <w:keepLines/>
+      <w:spacing w:before="40" w:after="0"/>
+      <w:outlineLvl w:val="1"/>
+    </w:pPr>
+    <w:rPr>
+      <w:rFonts w:asciiTheme="majorHAnsi" w:eastAsiaTheme="majorEastAsia" w:hAnsiTheme="majorHAnsi" w:cstheme="majorBidi"/>
+      <w:color w:val="2F5496" w:themeColor="accent1" w:themeShade="BF"/>
+      <w:sz w:val="26"/>
+      <w:szCs w:val="26"/>
+    </w:rPr>
+  </w:style>
   <w:style w:type="character" w:default="1" w:styleId="Absatz-Standardschriftart">
     <w:name w:val="Default Paragraph Font"/>
     <w:uiPriority w:val="1"/>
@@ -2623,6 +2802,19 @@
       <w:color w:val="44546A" w:themeColor="text2"/>
       <w:sz w:val="18"/>
       <w:szCs w:val="18"/>
+    </w:rPr>
+  </w:style>
+  <w:style w:type="character" w:customStyle="1" w:styleId="berschrift2Zchn">
+    <w:name w:val="Überschrift 2 Zchn"/>
+    <w:basedOn w:val="Absatz-Standardschriftart"/>
+    <w:link w:val="berschrift2"/>
+    <w:uiPriority w:val="9"/>
+    <w:rsid w:val="00962A6C"/>
+    <w:rPr>
+      <w:rFonts w:asciiTheme="majorHAnsi" w:eastAsiaTheme="majorEastAsia" w:hAnsiTheme="majorHAnsi" w:cstheme="majorBidi"/>
+      <w:color w:val="2F5496" w:themeColor="accent1" w:themeShade="BF"/>
+      <w:sz w:val="26"/>
+      <w:szCs w:val="26"/>
     </w:rPr>
   </w:style>
 </w:styles>

</xml_diff>